<commit_message>
Environement desc updated (run with attach)
</commit_message>
<xml_diff>
--- a/instructions/PRC_opis_srodowiska.docx
+++ b/instructions/PRC_opis_srodowiska.docx
@@ -1337,44 +1337,106 @@
       <w:pPr>
         <w:pStyle w:val="Normal"/>
         <w:jc w:val="left"/>
-        <w:rPr>
-          <w:b w:val="false"/>
-          <w:b w:val="false"/>
-          <w:bCs w:val="false"/>
-          <w:i/>
-          <w:i/>
-          <w:iCs/>
-          <w:sz w:val="24"/>
-          <w:szCs w:val="24"/>
-        </w:rPr>
-      </w:pPr>
-      <w:r>
-        <w:rPr>
-          <w:b w:val="false"/>
-          <w:bCs w:val="false"/>
-          <w:i/>
-          <w:iCs/>
-          <w:sz w:val="24"/>
-          <w:szCs w:val="24"/>
-        </w:rPr>
-      </w:r>
-    </w:p>
-    <w:p>
-      <w:pPr>
-        <w:pStyle w:val="Normal"/>
-        <w:jc w:val="left"/>
-        <w:rPr/>
-      </w:pPr>
-      <w:r>
-        <w:rPr>
-          <w:b w:val="false"/>
-          <w:bCs w:val="false"/>
-          <w:i w:val="false"/>
-          <w:iCs w:val="false"/>
-          <w:sz w:val="24"/>
-          <w:szCs w:val="24"/>
-        </w:rPr>
-        <w:t>Skrypt wykonuje polecenie run w celu uruchomienia wcześniej pobranego obrazu sszwaczyk/prc-labs. Opis pozostałych opcji można znaleźć w pomocy. Po uruchomieniu kontenera w konsoli powinień pojawić się jego ID:</w:t>
+        <w:rPr/>
+      </w:pPr>
+      <w:r>
+        <w:rPr>
+          <w:b w:val="false"/>
+          <w:bCs w:val="false"/>
+          <w:i/>
+          <w:iCs/>
+          <w:sz w:val="24"/>
+          <w:szCs w:val="24"/>
+        </w:rPr>
+        <w:t>attach.sh</w:t>
+      </w:r>
+    </w:p>
+    <w:p>
+      <w:pPr>
+        <w:pStyle w:val="Normal"/>
+        <w:jc w:val="left"/>
+        <w:rPr>
+          <w:b w:val="false"/>
+          <w:b w:val="false"/>
+          <w:bCs w:val="false"/>
+          <w:i/>
+          <w:i/>
+          <w:iCs/>
+          <w:sz w:val="24"/>
+          <w:szCs w:val="24"/>
+        </w:rPr>
+      </w:pPr>
+      <w:r>
+        <w:rPr>
+          <w:b w:val="false"/>
+          <w:bCs w:val="false"/>
+          <w:i/>
+          <w:iCs/>
+          <w:sz w:val="24"/>
+          <w:szCs w:val="24"/>
+        </w:rPr>
+      </w:r>
+    </w:p>
+    <w:p>
+      <w:pPr>
+        <w:pStyle w:val="Normal"/>
+        <w:jc w:val="left"/>
+        <w:rPr/>
+      </w:pPr>
+      <w:r>
+        <w:rPr>
+          <w:b w:val="false"/>
+          <w:bCs w:val="false"/>
+          <w:i w:val="false"/>
+          <w:iCs w:val="false"/>
+          <w:sz w:val="24"/>
+          <w:szCs w:val="24"/>
+        </w:rPr>
+        <w:t xml:space="preserve">Skrypt wykonuje polecenie run w celu uruchomienia wcześniej pobranego obrazu sszwaczyk/prc-labs. </w:t>
+      </w:r>
+      <w:r>
+        <w:rPr>
+          <w:b w:val="false"/>
+          <w:bCs w:val="false"/>
+          <w:i w:val="false"/>
+          <w:iCs w:val="false"/>
+          <w:sz w:val="24"/>
+          <w:szCs w:val="24"/>
+        </w:rPr>
+        <w:t xml:space="preserve">Następnie łączy się do uruchomionego kontenera. </w:t>
+      </w:r>
+      <w:r>
+        <w:rPr>
+          <w:b w:val="false"/>
+          <w:bCs w:val="false"/>
+          <w:i w:val="false"/>
+          <w:iCs w:val="false"/>
+          <w:sz w:val="24"/>
+          <w:szCs w:val="24"/>
+        </w:rPr>
+        <w:t xml:space="preserve">Opis pozostałych opcji można znaleźć w pomocy. Po uruchomieniu kontenera w konsoli powinień pojawić się jego ID </w:t>
+      </w:r>
+      <w:r>
+        <w:rPr>
+          <w:b w:val="false"/>
+          <w:bCs w:val="false"/>
+          <w:i w:val="false"/>
+          <w:iCs w:val="false"/>
+          <w:sz w:val="24"/>
+          <w:szCs w:val="24"/>
+        </w:rPr>
+        <w:t>oraz powinien być zalogowany użytkownik student</w:t>
+      </w:r>
+      <w:r>
+        <w:rPr>
+          <w:b w:val="false"/>
+          <w:bCs w:val="false"/>
+          <w:i w:val="false"/>
+          <w:iCs w:val="false"/>
+          <w:sz w:val="24"/>
+          <w:szCs w:val="24"/>
+        </w:rPr>
+        <w:t>:</w:t>
       </w:r>
     </w:p>
     <w:p>
@@ -1434,27 +1496,109 @@
       <w:pPr>
         <w:pStyle w:val="Normal"/>
         <w:jc w:val="left"/>
-        <w:rPr>
-          <w:b w:val="false"/>
-          <w:b w:val="false"/>
-          <w:bCs w:val="false"/>
-          <w:i/>
-          <w:i/>
-          <w:iCs/>
-          <w:sz w:val="24"/>
-          <w:szCs w:val="24"/>
-        </w:rPr>
-      </w:pPr>
-      <w:r>
-        <w:rPr>
-          <w:b w:val="false"/>
-          <w:bCs w:val="false"/>
-          <w:i/>
-          <w:iCs/>
-          <w:sz w:val="24"/>
-          <w:szCs w:val="24"/>
-        </w:rPr>
-        <w:t>9f22d9128c030120f08dd24d0d369478a3bdd0ee4d0d5b6f5422a252b975673c</w:t>
+        <w:rPr/>
+      </w:pPr>
+      <w:r>
+        <w:rPr>
+          <w:b w:val="false"/>
+          <w:bCs w:val="false"/>
+          <w:i/>
+          <w:iCs/>
+          <w:sz w:val="24"/>
+          <w:szCs w:val="24"/>
+        </w:rPr>
+        <w:t>access control disabled, clients can connect from any host</w:t>
+      </w:r>
+    </w:p>
+    <w:p>
+      <w:pPr>
+        <w:pStyle w:val="Normal"/>
+        <w:jc w:val="left"/>
+        <w:rPr/>
+      </w:pPr>
+      <w:r>
+        <w:rPr>
+          <w:b w:val="false"/>
+          <w:bCs w:val="false"/>
+          <w:i/>
+          <w:iCs/>
+          <w:sz w:val="24"/>
+          <w:szCs w:val="24"/>
+        </w:rPr>
+        <w:t>c74500f93de6b63e25ae556afbc9672500ac92d464be4a769bc4da4eafbaf31f</w:t>
+      </w:r>
+    </w:p>
+    <w:p>
+      <w:pPr>
+        <w:pStyle w:val="Normal"/>
+        <w:jc w:val="left"/>
+        <w:rPr/>
+      </w:pPr>
+      <w:r>
+        <w:rPr>
+          <w:b w:val="false"/>
+          <w:bCs w:val="false"/>
+          <w:i/>
+          <w:iCs/>
+          <w:sz w:val="24"/>
+          <w:szCs w:val="24"/>
+        </w:rPr>
+        <w:t>To run a command as administrator (user "root"), use "sudo &lt;command&gt;".</w:t>
+      </w:r>
+    </w:p>
+    <w:p>
+      <w:pPr>
+        <w:pStyle w:val="Normal"/>
+        <w:jc w:val="left"/>
+        <w:rPr/>
+      </w:pPr>
+      <w:r>
+        <w:rPr>
+          <w:b w:val="false"/>
+          <w:bCs w:val="false"/>
+          <w:i/>
+          <w:iCs/>
+          <w:sz w:val="24"/>
+          <w:szCs w:val="24"/>
+        </w:rPr>
+        <w:t>See "man sudo_root" for details.</w:t>
+      </w:r>
+    </w:p>
+    <w:p>
+      <w:pPr>
+        <w:pStyle w:val="Normal"/>
+        <w:jc w:val="left"/>
+        <w:rPr>
+          <w:b w:val="false"/>
+          <w:b w:val="false"/>
+          <w:bCs w:val="false"/>
+          <w:i/>
+          <w:i/>
+          <w:iCs/>
+          <w:sz w:val="24"/>
+          <w:szCs w:val="24"/>
+        </w:rPr>
+      </w:pPr>
+      <w:r>
+        <w:rPr/>
+      </w:r>
+    </w:p>
+    <w:p>
+      <w:pPr>
+        <w:pStyle w:val="Normal"/>
+        <w:jc w:val="left"/>
+        <w:rPr/>
+      </w:pPr>
+      <w:r>
+        <w:rPr>
+          <w:b w:val="false"/>
+          <w:bCs w:val="false"/>
+          <w:i/>
+          <w:iCs/>
+          <w:sz w:val="24"/>
+          <w:szCs w:val="24"/>
+        </w:rPr>
+        <w:t>student@c74500f93de6:/$</w:t>
       </w:r>
     </w:p>
     <w:p>
@@ -1988,32 +2132,17 @@
       </w:pPr>
       <w:r>
         <w:rPr>
-          <w:b w:val="false"/>
-          <w:bCs w:val="false"/>
-          <w:i w:val="false"/>
-          <w:iCs w:val="false"/>
-          <w:sz w:val="24"/>
-          <w:szCs w:val="24"/>
-        </w:rPr>
-      </w:r>
-    </w:p>
-    <w:p>
-      <w:pPr>
-        <w:pStyle w:val="Normal"/>
-        <w:jc w:val="left"/>
-        <w:rPr/>
-      </w:pPr>
-      <w:r>
-        <w:rPr>
           <w:b/>
           <w:bCs/>
-          <w:i w:val="false"/>
-          <w:iCs w:val="false"/>
-          <w:sz w:val="24"/>
-          <w:szCs w:val="24"/>
-        </w:rPr>
-        <w:t>3.</w:t>
-      </w:r>
+        </w:rPr>
+      </w:r>
+    </w:p>
+    <w:p>
+      <w:pPr>
+        <w:pStyle w:val="Normal"/>
+        <w:jc w:val="left"/>
+        <w:rPr/>
+      </w:pPr>
       <w:r>
         <w:rPr>
           <w:b/>
@@ -2023,19 +2152,24 @@
           <w:sz w:val="24"/>
           <w:szCs w:val="24"/>
         </w:rPr>
-        <w:t>3</w:t>
-      </w:r>
-      <w:r>
-        <w:rPr>
+        <w:t>3.3 Łączenie z kontenerem po ssh</w:t>
+      </w:r>
+    </w:p>
+    <w:p>
+      <w:pPr>
+        <w:pStyle w:val="Normal"/>
+        <w:jc w:val="left"/>
+        <w:rPr>
+          <w:b/>
           <w:b/>
           <w:bCs/>
           <w:i w:val="false"/>
-          <w:iCs w:val="false"/>
-          <w:sz w:val="24"/>
-          <w:szCs w:val="24"/>
-        </w:rPr>
-        <w:t xml:space="preserve"> Łączenie z kontenerem </w:t>
-      </w:r>
+          <w:i w:val="false"/>
+          <w:iCs w:val="false"/>
+          <w:sz w:val="24"/>
+          <w:szCs w:val="24"/>
+        </w:rPr>
+      </w:pPr>
       <w:r>
         <w:rPr>
           <w:b/>
@@ -2045,33 +2179,6 @@
           <w:sz w:val="24"/>
           <w:szCs w:val="24"/>
         </w:rPr>
-        <w:t>po ssh</w:t>
-      </w:r>
-    </w:p>
-    <w:p>
-      <w:pPr>
-        <w:pStyle w:val="Normal"/>
-        <w:jc w:val="left"/>
-        <w:rPr>
-          <w:b/>
-          <w:b/>
-          <w:bCs/>
-          <w:i w:val="false"/>
-          <w:i w:val="false"/>
-          <w:iCs w:val="false"/>
-          <w:sz w:val="24"/>
-          <w:szCs w:val="24"/>
-        </w:rPr>
-      </w:pPr>
-      <w:r>
-        <w:rPr>
-          <w:b/>
-          <w:bCs/>
-          <w:i w:val="false"/>
-          <w:iCs w:val="false"/>
-          <w:sz w:val="24"/>
-          <w:szCs w:val="24"/>
-        </w:rPr>
       </w:r>
     </w:p>
     <w:p>
@@ -2101,31 +2208,7 @@
           <w:szCs w:val="24"/>
           <w:u w:val="single"/>
         </w:rPr>
-        <w:t>attach_</w:t>
-      </w:r>
-      <w:r>
-        <w:rPr>
-          <w:b w:val="false"/>
-          <w:bCs w:val="false"/>
-          <w:i w:val="false"/>
-          <w:iCs w:val="false"/>
-          <w:sz w:val="24"/>
-          <w:szCs w:val="24"/>
-          <w:u w:val="single"/>
-        </w:rPr>
-        <w:t>ssh</w:t>
-      </w:r>
-      <w:r>
-        <w:rPr>
-          <w:b w:val="false"/>
-          <w:bCs w:val="false"/>
-          <w:i w:val="false"/>
-          <w:iCs w:val="false"/>
-          <w:sz w:val="24"/>
-          <w:szCs w:val="24"/>
-          <w:u w:val="single"/>
-        </w:rPr>
-        <w:t>.sh</w:t>
+        <w:t>attach_ssh.sh</w:t>
       </w:r>
       <w:r>
         <w:rPr>
@@ -2498,8 +2581,9 @@
           <w:sz w:val="24"/>
           <w:szCs w:val="24"/>
         </w:rPr>
-        <w:t>3.</w:t>
-      </w:r>
+        <w:t>3.4</w:t>
+      </w:r>
+      <w:bookmarkEnd w:id="0"/>
       <w:r>
         <w:rPr>
           <w:b/>
@@ -2509,328 +2593,280 @@
           <w:sz w:val="24"/>
           <w:szCs w:val="24"/>
         </w:rPr>
-        <w:t>4</w:t>
-      </w:r>
-      <w:bookmarkEnd w:id="0"/>
-      <w:r>
-        <w:rPr>
+        <w:t xml:space="preserve"> Zatrzymanie kontenera</w:t>
+      </w:r>
+    </w:p>
+    <w:p>
+      <w:pPr>
+        <w:pStyle w:val="Normal"/>
+        <w:jc w:val="left"/>
+        <w:rPr>
+          <w:b/>
           <w:b/>
           <w:bCs/>
-          <w:i w:val="false"/>
-          <w:iCs w:val="false"/>
-          <w:sz w:val="24"/>
-          <w:szCs w:val="24"/>
-        </w:rPr>
-        <w:t xml:space="preserve"> Zatrzymanie kontenera</w:t>
-      </w:r>
-    </w:p>
-    <w:p>
-      <w:pPr>
-        <w:pStyle w:val="Normal"/>
-        <w:jc w:val="left"/>
-        <w:rPr>
-          <w:b/>
+        </w:rPr>
+      </w:pPr>
+      <w:r>
+        <w:rPr>
           <w:b/>
           <w:bCs/>
         </w:rPr>
+      </w:r>
+    </w:p>
+    <w:p>
+      <w:pPr>
+        <w:pStyle w:val="Normal"/>
+        <w:jc w:val="left"/>
+        <w:rPr>
+          <w:b w:val="false"/>
+          <w:b w:val="false"/>
+          <w:bCs w:val="false"/>
+          <w:i w:val="false"/>
+          <w:i w:val="false"/>
+          <w:iCs w:val="false"/>
+          <w:sz w:val="24"/>
+          <w:szCs w:val="24"/>
+        </w:rPr>
+      </w:pPr>
+      <w:r>
+        <w:rPr>
+          <w:b w:val="false"/>
+          <w:bCs w:val="false"/>
+          <w:i w:val="false"/>
+          <w:iCs w:val="false"/>
+          <w:sz w:val="24"/>
+          <w:szCs w:val="24"/>
+        </w:rPr>
+        <w:t xml:space="preserve">W celu zatrzymania działającego kontenera należy użyć skryptu </w:t>
+      </w:r>
+      <w:r>
+        <w:rPr>
+          <w:b w:val="false"/>
+          <w:bCs w:val="false"/>
+          <w:i w:val="false"/>
+          <w:iCs w:val="false"/>
+          <w:sz w:val="24"/>
+          <w:szCs w:val="24"/>
+          <w:u w:val="single"/>
+        </w:rPr>
+        <w:t>stop.sh</w:t>
+      </w:r>
+      <w:r>
+        <w:rPr>
+          <w:b w:val="false"/>
+          <w:bCs w:val="false"/>
+          <w:i w:val="false"/>
+          <w:iCs w:val="false"/>
+          <w:sz w:val="24"/>
+          <w:szCs w:val="24"/>
+          <w:u w:val="none"/>
+        </w:rPr>
+        <w:t>. Skrypt ten wykonuje jedną komendę:</w:t>
+      </w:r>
+    </w:p>
+    <w:p>
+      <w:pPr>
+        <w:pStyle w:val="Normal"/>
+        <w:jc w:val="left"/>
+        <w:rPr>
+          <w:u w:val="none"/>
+        </w:rPr>
+      </w:pPr>
+      <w:r>
+        <w:rPr>
+          <w:u w:val="none"/>
+        </w:rPr>
+      </w:r>
+    </w:p>
+    <w:p>
+      <w:pPr>
+        <w:pStyle w:val="Normal"/>
+        <w:jc w:val="left"/>
+        <w:rPr>
+          <w:b w:val="false"/>
+          <w:b w:val="false"/>
+          <w:bCs w:val="false"/>
+          <w:i/>
+          <w:i/>
+          <w:iCs/>
+          <w:sz w:val="24"/>
+          <w:szCs w:val="24"/>
+        </w:rPr>
+      </w:pPr>
+      <w:r>
+        <w:rPr>
+          <w:b w:val="false"/>
+          <w:bCs w:val="false"/>
+          <w:i/>
+          <w:iCs/>
+          <w:sz w:val="24"/>
+          <w:szCs w:val="24"/>
+          <w:u w:val="none"/>
+        </w:rPr>
+        <w:t>#!/bin/bash</w:t>
+      </w:r>
+    </w:p>
+    <w:p>
+      <w:pPr>
+        <w:pStyle w:val="Normal"/>
+        <w:jc w:val="left"/>
+        <w:rPr/>
+      </w:pPr>
+      <w:r>
+        <w:rPr>
+          <w:b w:val="false"/>
+          <w:bCs w:val="false"/>
+          <w:i/>
+          <w:iCs/>
+          <w:sz w:val="24"/>
+          <w:szCs w:val="24"/>
+          <w:u w:val="none"/>
+        </w:rPr>
+        <w:t>docker stop prc-labs</w:t>
+      </w:r>
+    </w:p>
+    <w:p>
+      <w:pPr>
+        <w:pStyle w:val="Normal"/>
+        <w:jc w:val="left"/>
+        <w:rPr>
+          <w:u w:val="none"/>
+        </w:rPr>
+      </w:pPr>
+      <w:r>
+        <w:rPr>
+          <w:u w:val="none"/>
+        </w:rPr>
+      </w:r>
+    </w:p>
+    <w:p>
+      <w:pPr>
+        <w:pStyle w:val="Normal"/>
+        <w:jc w:val="left"/>
+        <w:rPr/>
+      </w:pPr>
+      <w:r>
+        <w:rPr>
+          <w:b w:val="false"/>
+          <w:bCs w:val="false"/>
+          <w:i w:val="false"/>
+          <w:iCs w:val="false"/>
+          <w:sz w:val="24"/>
+          <w:szCs w:val="24"/>
+          <w:u w:val="none"/>
+        </w:rPr>
+        <w:t xml:space="preserve">Zatrzymuje on kontener o nazwie pr-labs (ta sama nazwa została użyta przy poleceniu run oraz widać ją w wyniku wykonania komendy docker ps). </w:t>
+      </w:r>
+    </w:p>
+    <w:p>
+      <w:pPr>
+        <w:pStyle w:val="Normal"/>
+        <w:jc w:val="left"/>
+        <w:rPr>
+          <w:u w:val="none"/>
+        </w:rPr>
+      </w:pPr>
+      <w:r>
+        <w:rPr>
+          <w:u w:val="none"/>
+        </w:rPr>
+      </w:r>
+    </w:p>
+    <w:p>
+      <w:pPr>
+        <w:pStyle w:val="Normal"/>
+        <w:jc w:val="left"/>
+        <w:rPr>
+          <w:b w:val="false"/>
+          <w:b w:val="false"/>
+          <w:bCs w:val="false"/>
+          <w:i w:val="false"/>
+          <w:i w:val="false"/>
+          <w:iCs w:val="false"/>
+          <w:sz w:val="24"/>
+          <w:szCs w:val="24"/>
+          <w:u w:val="single"/>
+        </w:rPr>
+      </w:pPr>
+      <w:r>
+        <w:rPr>
+          <w:b w:val="false"/>
+          <w:bCs w:val="false"/>
+          <w:i w:val="false"/>
+          <w:iCs w:val="false"/>
+          <w:sz w:val="24"/>
+          <w:szCs w:val="24"/>
+          <w:u w:val="single"/>
+        </w:rPr>
+        <w:t xml:space="preserve">UWAGA!!! - Po zatrzymaniu kontenera wszystkie pliki na nim zapisane są tracone!!! </w:t>
+      </w:r>
+      <w:r>
+        <w:rPr>
+          <w:b w:val="false"/>
+          <w:bCs w:val="false"/>
+          <w:i w:val="false"/>
+          <w:iCs w:val="false"/>
+          <w:color w:val="FF0000"/>
+          <w:sz w:val="24"/>
+          <w:szCs w:val="24"/>
+          <w:u w:val="single"/>
+        </w:rPr>
+        <w:t>Jeśli podczas pisania instukcji wyjdzie, że studenci będą musieli zapisać jakieś pliki to zrobi się to poprzez zamontowanie jednego z katalogów hosta do kontenera.</w:t>
+      </w:r>
+    </w:p>
+    <w:p>
+      <w:pPr>
+        <w:pStyle w:val="Normal"/>
+        <w:jc w:val="left"/>
+        <w:rPr>
+          <w:color w:val="FF0000"/>
+        </w:rPr>
+      </w:pPr>
+      <w:r>
+        <w:rPr>
+          <w:color w:val="FF0000"/>
+        </w:rPr>
+      </w:r>
+    </w:p>
+    <w:p>
+      <w:pPr>
+        <w:pStyle w:val="Normal"/>
+        <w:jc w:val="left"/>
+        <w:rPr>
+          <w:color w:val="00000A"/>
+        </w:rPr>
       </w:pPr>
       <w:r>
         <w:rPr>
           <w:b/>
           <w:bCs/>
-        </w:rPr>
-      </w:r>
-    </w:p>
-    <w:p>
-      <w:pPr>
-        <w:pStyle w:val="Normal"/>
-        <w:jc w:val="left"/>
-        <w:rPr>
-          <w:b w:val="false"/>
-          <w:b w:val="false"/>
-          <w:bCs w:val="false"/>
-          <w:i w:val="false"/>
-          <w:i w:val="false"/>
-          <w:iCs w:val="false"/>
-          <w:sz w:val="24"/>
-          <w:szCs w:val="24"/>
-        </w:rPr>
-      </w:pPr>
-      <w:r>
-        <w:rPr>
-          <w:b w:val="false"/>
-          <w:bCs w:val="false"/>
-          <w:i w:val="false"/>
-          <w:iCs w:val="false"/>
-          <w:sz w:val="24"/>
-          <w:szCs w:val="24"/>
-        </w:rPr>
-        <w:t xml:space="preserve">W celu zatrzymania działającego kontenera należy użyć skryptu </w:t>
-      </w:r>
-      <w:r>
-        <w:rPr>
-          <w:b w:val="false"/>
-          <w:bCs w:val="false"/>
-          <w:i w:val="false"/>
-          <w:iCs w:val="false"/>
-          <w:sz w:val="24"/>
-          <w:szCs w:val="24"/>
-          <w:u w:val="single"/>
-        </w:rPr>
-        <w:t>stop.sh</w:t>
-      </w:r>
-      <w:r>
-        <w:rPr>
-          <w:b w:val="false"/>
-          <w:bCs w:val="false"/>
-          <w:i w:val="false"/>
-          <w:iCs w:val="false"/>
-          <w:sz w:val="24"/>
-          <w:szCs w:val="24"/>
-          <w:u w:val="none"/>
-        </w:rPr>
-        <w:t>. Skrypt ten wykonuje jedną komendę:</w:t>
-      </w:r>
-    </w:p>
-    <w:p>
-      <w:pPr>
-        <w:pStyle w:val="Normal"/>
-        <w:jc w:val="left"/>
-        <w:rPr>
-          <w:u w:val="none"/>
-        </w:rPr>
-      </w:pPr>
-      <w:r>
-        <w:rPr>
-          <w:u w:val="none"/>
-        </w:rPr>
-      </w:r>
-    </w:p>
-    <w:p>
-      <w:pPr>
-        <w:pStyle w:val="Normal"/>
-        <w:jc w:val="left"/>
-        <w:rPr>
-          <w:b w:val="false"/>
-          <w:b w:val="false"/>
-          <w:bCs w:val="false"/>
-          <w:i/>
-          <w:i/>
-          <w:iCs/>
-          <w:sz w:val="24"/>
-          <w:szCs w:val="24"/>
-        </w:rPr>
-      </w:pPr>
-      <w:r>
-        <w:rPr>
-          <w:b w:val="false"/>
-          <w:bCs w:val="false"/>
-          <w:i/>
-          <w:iCs/>
-          <w:sz w:val="24"/>
-          <w:szCs w:val="24"/>
-          <w:u w:val="none"/>
-        </w:rPr>
-        <w:t>#!/bin/bash</w:t>
-      </w:r>
-    </w:p>
-    <w:p>
-      <w:pPr>
-        <w:pStyle w:val="Normal"/>
-        <w:jc w:val="left"/>
-        <w:rPr/>
-      </w:pPr>
-      <w:r>
-        <w:rPr>
-          <w:b w:val="false"/>
-          <w:bCs w:val="false"/>
-          <w:i/>
-          <w:iCs/>
-          <w:sz w:val="24"/>
-          <w:szCs w:val="24"/>
-          <w:u w:val="none"/>
-        </w:rPr>
-        <w:t>docker stop prc-labs</w:t>
-      </w:r>
-    </w:p>
-    <w:p>
-      <w:pPr>
-        <w:pStyle w:val="Normal"/>
-        <w:jc w:val="left"/>
-        <w:rPr>
-          <w:u w:val="none"/>
-        </w:rPr>
-      </w:pPr>
-      <w:r>
-        <w:rPr>
-          <w:u w:val="none"/>
-        </w:rPr>
-      </w:r>
-    </w:p>
-    <w:p>
-      <w:pPr>
-        <w:pStyle w:val="Normal"/>
-        <w:jc w:val="left"/>
-        <w:rPr/>
-      </w:pPr>
-      <w:r>
-        <w:rPr>
-          <w:b w:val="false"/>
-          <w:bCs w:val="false"/>
-          <w:i w:val="false"/>
-          <w:iCs w:val="false"/>
-          <w:sz w:val="24"/>
-          <w:szCs w:val="24"/>
-          <w:u w:val="none"/>
-        </w:rPr>
-        <w:t xml:space="preserve">Zatrzymuje on kontener o nazwie pr-labs (ta sama nazwa została użyta przy poleceniu run oraz widać ją w wyniku wykonania komendy docker ps). </w:t>
-      </w:r>
-    </w:p>
-    <w:p>
-      <w:pPr>
-        <w:pStyle w:val="Normal"/>
-        <w:jc w:val="left"/>
-        <w:rPr>
-          <w:u w:val="none"/>
-        </w:rPr>
-      </w:pPr>
-      <w:r>
-        <w:rPr>
-          <w:u w:val="none"/>
-        </w:rPr>
-      </w:r>
-    </w:p>
-    <w:p>
-      <w:pPr>
-        <w:pStyle w:val="Normal"/>
-        <w:jc w:val="left"/>
-        <w:rPr>
-          <w:b w:val="false"/>
-          <w:b w:val="false"/>
-          <w:bCs w:val="false"/>
-          <w:i w:val="false"/>
-          <w:i w:val="false"/>
-          <w:iCs w:val="false"/>
-          <w:sz w:val="24"/>
-          <w:szCs w:val="24"/>
-          <w:u w:val="single"/>
-        </w:rPr>
-      </w:pPr>
-      <w:r>
-        <w:rPr>
-          <w:b w:val="false"/>
-          <w:bCs w:val="false"/>
-          <w:i w:val="false"/>
-          <w:iCs w:val="false"/>
-          <w:sz w:val="24"/>
-          <w:szCs w:val="24"/>
-          <w:u w:val="single"/>
-        </w:rPr>
-        <w:t xml:space="preserve">UWAGA!!! - Po zatrzymaniu kontenera wszystkie pliki na nim zapisane są tracone!!! </w:t>
-      </w:r>
-      <w:r>
-        <w:rPr>
-          <w:b w:val="false"/>
-          <w:bCs w:val="false"/>
-          <w:i w:val="false"/>
-          <w:iCs w:val="false"/>
-          <w:color w:val="FF0000"/>
-          <w:sz w:val="24"/>
-          <w:szCs w:val="24"/>
-          <w:u w:val="single"/>
-        </w:rPr>
-        <w:t>Jeśli podczas pisania instukcji wyjdzie, że studenci będą musieli zapisać jakieś pliki to zrobi się to poprzez zamontowanie jednego z katalogów hosta do kontenera.</w:t>
-      </w:r>
-    </w:p>
-    <w:p>
-      <w:pPr>
-        <w:pStyle w:val="Normal"/>
-        <w:jc w:val="left"/>
-        <w:rPr>
-          <w:color w:val="FF0000"/>
-        </w:rPr>
-      </w:pPr>
-      <w:r>
-        <w:rPr>
-          <w:color w:val="FF0000"/>
-        </w:rPr>
-      </w:r>
-    </w:p>
-    <w:p>
-      <w:pPr>
-        <w:pStyle w:val="Normal"/>
-        <w:jc w:val="left"/>
-        <w:rPr>
-          <w:color w:val="auto"/>
-        </w:rPr>
-      </w:pPr>
-      <w:r>
-        <w:rPr>
-          <w:b/>
-          <w:bCs/>
-          <w:i w:val="false"/>
-          <w:iCs w:val="false"/>
-          <w:color w:val="auto"/>
-          <w:sz w:val="24"/>
-          <w:szCs w:val="24"/>
-        </w:rPr>
-        <w:t>3.</w:t>
-      </w:r>
-      <w:r>
-        <w:rPr>
-          <w:b/>
-          <w:bCs/>
-          <w:i w:val="false"/>
-          <w:iCs w:val="false"/>
-          <w:color w:val="auto"/>
-          <w:sz w:val="24"/>
-          <w:szCs w:val="24"/>
-        </w:rPr>
-        <w:t>4</w:t>
-      </w:r>
-      <w:r>
-        <w:rPr>
-          <w:b/>
-          <w:bCs/>
-          <w:i w:val="false"/>
-          <w:iCs w:val="false"/>
-          <w:color w:val="auto"/>
-          <w:sz w:val="24"/>
-          <w:szCs w:val="24"/>
-        </w:rPr>
-        <w:t xml:space="preserve"> </w:t>
-      </w:r>
-      <w:r>
-        <w:rPr>
-          <w:b/>
-          <w:bCs/>
-          <w:i w:val="false"/>
-          <w:iCs w:val="false"/>
-          <w:color w:val="auto"/>
-          <w:sz w:val="24"/>
-          <w:szCs w:val="24"/>
-        </w:rPr>
-        <w:t>Uruchamianie programów bez łączenia</w:t>
-      </w:r>
-    </w:p>
-    <w:p>
-      <w:pPr>
-        <w:pStyle w:val="Normal"/>
-        <w:jc w:val="left"/>
-        <w:rPr>
-          <w:b w:val="false"/>
-          <w:b w:val="false"/>
-          <w:bCs w:val="false"/>
-          <w:color w:val="auto"/>
-        </w:rPr>
-      </w:pPr>
-      <w:r>
-        <w:rPr>
-          <w:b w:val="false"/>
-          <w:bCs w:val="false"/>
-          <w:i w:val="false"/>
-          <w:iCs w:val="false"/>
-          <w:color w:val="auto"/>
+          <w:i w:val="false"/>
+          <w:iCs w:val="false"/>
+          <w:color w:val="00000A"/>
+          <w:sz w:val="24"/>
+          <w:szCs w:val="24"/>
+        </w:rPr>
+        <w:t>3.4 Uruchamianie programów bez łączenia</w:t>
+      </w:r>
+    </w:p>
+    <w:p>
+      <w:pPr>
+        <w:pStyle w:val="Normal"/>
+        <w:jc w:val="left"/>
+        <w:rPr>
+          <w:b w:val="false"/>
+          <w:b w:val="false"/>
+          <w:bCs w:val="false"/>
+          <w:color w:val="00000A"/>
+        </w:rPr>
+      </w:pPr>
+      <w:r>
+        <w:rPr>
+          <w:b w:val="false"/>
+          <w:bCs w:val="false"/>
+          <w:i w:val="false"/>
+          <w:iCs w:val="false"/>
+          <w:color w:val="00000A"/>
           <w:sz w:val="24"/>
           <w:szCs w:val="24"/>
         </w:rPr>
@@ -2851,30 +2887,31 @@
       </w:pPr>
       <w:r>
         <w:rPr>
-          <w:b w:val="false"/>
-          <w:bCs w:val="false"/>
-          <w:color w:val="auto"/>
-        </w:rPr>
-      </w:r>
-    </w:p>
-    <w:p>
-      <w:pPr>
-        <w:pStyle w:val="Normal"/>
-        <w:jc w:val="left"/>
-        <w:rPr>
-          <w:b w:val="false"/>
-          <w:b w:val="false"/>
-          <w:bCs w:val="false"/>
-          <w:color w:val="auto"/>
-        </w:rPr>
-      </w:pPr>
-      <w:r>
-        <w:rPr>
-          <w:b w:val="false"/>
-          <w:bCs w:val="false"/>
-          <w:i w:val="false"/>
-          <w:iCs w:val="false"/>
-          <w:color w:val="auto"/>
+          <w:i w:val="false"/>
+          <w:iCs w:val="false"/>
+          <w:sz w:val="24"/>
+          <w:szCs w:val="24"/>
+        </w:rPr>
+      </w:r>
+    </w:p>
+    <w:p>
+      <w:pPr>
+        <w:pStyle w:val="Normal"/>
+        <w:jc w:val="left"/>
+        <w:rPr>
+          <w:b w:val="false"/>
+          <w:b w:val="false"/>
+          <w:bCs w:val="false"/>
+          <w:color w:val="00000A"/>
+        </w:rPr>
+      </w:pPr>
+      <w:r>
+        <w:rPr>
+          <w:b w:val="false"/>
+          <w:bCs w:val="false"/>
+          <w:i w:val="false"/>
+          <w:iCs w:val="false"/>
+          <w:color w:val="00000A"/>
           <w:sz w:val="24"/>
           <w:szCs w:val="24"/>
         </w:rPr>
@@ -2889,16 +2926,16 @@
           <w:b w:val="false"/>
           <w:b w:val="false"/>
           <w:bCs w:val="false"/>
-          <w:color w:val="auto"/>
-        </w:rPr>
-      </w:pPr>
-      <w:r>
-        <w:rPr>
-          <w:b w:val="false"/>
-          <w:bCs w:val="false"/>
-          <w:i w:val="false"/>
-          <w:iCs w:val="false"/>
-          <w:color w:val="auto"/>
+          <w:color w:val="00000A"/>
+        </w:rPr>
+      </w:pPr>
+      <w:r>
+        <w:rPr>
+          <w:b w:val="false"/>
+          <w:bCs w:val="false"/>
+          <w:i w:val="false"/>
+          <w:iCs w:val="false"/>
+          <w:color w:val="00000A"/>
           <w:sz w:val="24"/>
           <w:szCs w:val="24"/>
         </w:rPr>
@@ -2913,16 +2950,16 @@
           <w:b w:val="false"/>
           <w:b w:val="false"/>
           <w:bCs w:val="false"/>
-          <w:color w:val="auto"/>
-        </w:rPr>
-      </w:pPr>
-      <w:r>
-        <w:rPr>
-          <w:b w:val="false"/>
-          <w:bCs w:val="false"/>
-          <w:i w:val="false"/>
-          <w:iCs w:val="false"/>
-          <w:color w:val="auto"/>
+          <w:color w:val="00000A"/>
+        </w:rPr>
+      </w:pPr>
+      <w:r>
+        <w:rPr>
+          <w:b w:val="false"/>
+          <w:bCs w:val="false"/>
+          <w:i w:val="false"/>
+          <w:iCs w:val="false"/>
+          <w:color w:val="00000A"/>
           <w:sz w:val="24"/>
           <w:szCs w:val="24"/>
         </w:rPr>
@@ -2937,16 +2974,16 @@
           <w:b w:val="false"/>
           <w:b w:val="false"/>
           <w:bCs w:val="false"/>
-          <w:color w:val="auto"/>
-        </w:rPr>
-      </w:pPr>
-      <w:r>
-        <w:rPr>
-          <w:b w:val="false"/>
-          <w:bCs w:val="false"/>
-          <w:i w:val="false"/>
-          <w:iCs w:val="false"/>
-          <w:color w:val="auto"/>
+          <w:color w:val="00000A"/>
+        </w:rPr>
+      </w:pPr>
+      <w:r>
+        <w:rPr>
+          <w:b w:val="false"/>
+          <w:bCs w:val="false"/>
+          <w:i w:val="false"/>
+          <w:iCs w:val="false"/>
+          <w:color w:val="00000A"/>
           <w:sz w:val="24"/>
           <w:szCs w:val="24"/>
         </w:rPr>
@@ -2967,30 +3004,31 @@
       </w:pPr>
       <w:r>
         <w:rPr>
-          <w:b w:val="false"/>
-          <w:bCs w:val="false"/>
-          <w:color w:val="auto"/>
-        </w:rPr>
-      </w:r>
-    </w:p>
-    <w:p>
-      <w:pPr>
-        <w:pStyle w:val="Normal"/>
-        <w:jc w:val="left"/>
-        <w:rPr>
-          <w:b w:val="false"/>
-          <w:b w:val="false"/>
-          <w:bCs w:val="false"/>
-          <w:color w:val="auto"/>
-        </w:rPr>
-      </w:pPr>
-      <w:r>
-        <w:rPr>
-          <w:b w:val="false"/>
-          <w:bCs w:val="false"/>
-          <w:i w:val="false"/>
-          <w:iCs w:val="false"/>
-          <w:color w:val="auto"/>
+          <w:i w:val="false"/>
+          <w:iCs w:val="false"/>
+          <w:sz w:val="24"/>
+          <w:szCs w:val="24"/>
+        </w:rPr>
+      </w:r>
+    </w:p>
+    <w:p>
+      <w:pPr>
+        <w:pStyle w:val="Normal"/>
+        <w:jc w:val="left"/>
+        <w:rPr>
+          <w:b w:val="false"/>
+          <w:b w:val="false"/>
+          <w:bCs w:val="false"/>
+          <w:color w:val="00000A"/>
+        </w:rPr>
+      </w:pPr>
+      <w:r>
+        <w:rPr>
+          <w:b w:val="false"/>
+          <w:bCs w:val="false"/>
+          <w:i w:val="false"/>
+          <w:iCs w:val="false"/>
+          <w:color w:val="00000A"/>
           <w:sz w:val="24"/>
           <w:szCs w:val="24"/>
         </w:rPr>
@@ -4126,6 +4164,136 @@
       <w:rFonts w:cs="OpenSymbol"/>
     </w:rPr>
   </w:style>
+  <w:style w:type="character" w:styleId="ListLabel37">
+    <w:name w:val="ListLabel 37"/>
+    <w:qFormat/>
+    <w:rPr>
+      <w:rFonts w:cs="Symbol"/>
+      <w:b w:val="false"/>
+      <w:sz w:val="24"/>
+    </w:rPr>
+  </w:style>
+  <w:style w:type="character" w:styleId="ListLabel38">
+    <w:name w:val="ListLabel 38"/>
+    <w:qFormat/>
+    <w:rPr>
+      <w:rFonts w:cs="Symbol"/>
+    </w:rPr>
+  </w:style>
+  <w:style w:type="character" w:styleId="ListLabel39">
+    <w:name w:val="ListLabel 39"/>
+    <w:qFormat/>
+    <w:rPr>
+      <w:rFonts w:cs="Symbol"/>
+    </w:rPr>
+  </w:style>
+  <w:style w:type="character" w:styleId="ListLabel40">
+    <w:name w:val="ListLabel 40"/>
+    <w:qFormat/>
+    <w:rPr>
+      <w:rFonts w:cs="Symbol"/>
+    </w:rPr>
+  </w:style>
+  <w:style w:type="character" w:styleId="ListLabel41">
+    <w:name w:val="ListLabel 41"/>
+    <w:qFormat/>
+    <w:rPr>
+      <w:rFonts w:cs="Symbol"/>
+    </w:rPr>
+  </w:style>
+  <w:style w:type="character" w:styleId="ListLabel42">
+    <w:name w:val="ListLabel 42"/>
+    <w:qFormat/>
+    <w:rPr>
+      <w:rFonts w:cs="Symbol"/>
+    </w:rPr>
+  </w:style>
+  <w:style w:type="character" w:styleId="ListLabel43">
+    <w:name w:val="ListLabel 43"/>
+    <w:qFormat/>
+    <w:rPr>
+      <w:rFonts w:cs="Symbol"/>
+    </w:rPr>
+  </w:style>
+  <w:style w:type="character" w:styleId="ListLabel44">
+    <w:name w:val="ListLabel 44"/>
+    <w:qFormat/>
+    <w:rPr>
+      <w:rFonts w:cs="Symbol"/>
+    </w:rPr>
+  </w:style>
+  <w:style w:type="character" w:styleId="ListLabel45">
+    <w:name w:val="ListLabel 45"/>
+    <w:qFormat/>
+    <w:rPr>
+      <w:rFonts w:cs="Symbol"/>
+    </w:rPr>
+  </w:style>
+  <w:style w:type="character" w:styleId="ListLabel46">
+    <w:name w:val="ListLabel 46"/>
+    <w:qFormat/>
+    <w:rPr>
+      <w:rFonts w:cs="OpenSymbol"/>
+      <w:b w:val="false"/>
+      <w:sz w:val="24"/>
+    </w:rPr>
+  </w:style>
+  <w:style w:type="character" w:styleId="ListLabel47">
+    <w:name w:val="ListLabel 47"/>
+    <w:qFormat/>
+    <w:rPr>
+      <w:rFonts w:cs="OpenSymbol"/>
+    </w:rPr>
+  </w:style>
+  <w:style w:type="character" w:styleId="ListLabel48">
+    <w:name w:val="ListLabel 48"/>
+    <w:qFormat/>
+    <w:rPr>
+      <w:rFonts w:cs="OpenSymbol"/>
+    </w:rPr>
+  </w:style>
+  <w:style w:type="character" w:styleId="ListLabel49">
+    <w:name w:val="ListLabel 49"/>
+    <w:qFormat/>
+    <w:rPr>
+      <w:rFonts w:cs="OpenSymbol"/>
+    </w:rPr>
+  </w:style>
+  <w:style w:type="character" w:styleId="ListLabel50">
+    <w:name w:val="ListLabel 50"/>
+    <w:qFormat/>
+    <w:rPr>
+      <w:rFonts w:cs="OpenSymbol"/>
+    </w:rPr>
+  </w:style>
+  <w:style w:type="character" w:styleId="ListLabel51">
+    <w:name w:val="ListLabel 51"/>
+    <w:qFormat/>
+    <w:rPr>
+      <w:rFonts w:cs="OpenSymbol"/>
+    </w:rPr>
+  </w:style>
+  <w:style w:type="character" w:styleId="ListLabel52">
+    <w:name w:val="ListLabel 52"/>
+    <w:qFormat/>
+    <w:rPr>
+      <w:rFonts w:cs="OpenSymbol"/>
+    </w:rPr>
+  </w:style>
+  <w:style w:type="character" w:styleId="ListLabel53">
+    <w:name w:val="ListLabel 53"/>
+    <w:qFormat/>
+    <w:rPr>
+      <w:rFonts w:cs="OpenSymbol"/>
+    </w:rPr>
+  </w:style>
+  <w:style w:type="character" w:styleId="ListLabel54">
+    <w:name w:val="ListLabel 54"/>
+    <w:qFormat/>
+    <w:rPr>
+      <w:rFonts w:cs="OpenSymbol"/>
+    </w:rPr>
+  </w:style>
   <w:style w:type="paragraph" w:styleId="Heading">
     <w:name w:val="Heading"/>
     <w:basedOn w:val="Normal"/>

</xml_diff>

<commit_message>
updated linkn to github clone
</commit_message>
<xml_diff>
--- a/instructions/PRC_opis_srodowiska.docx
+++ b/instructions/PRC_opis_srodowiska.docx
@@ -954,30 +954,16 @@
         </w:rPr>
         <w:t xml:space="preserve">git clone </w:t>
       </w:r>
-      <w:hyperlink r:id="rId6">
-        <w:r>
-          <w:rPr>
-            <w:rStyle w:val="InternetLink"/>
-            <w:b w:val="false"/>
-            <w:bCs w:val="false"/>
-            <w:i/>
-            <w:iCs/>
-            <w:sz w:val="24"/>
-            <w:szCs w:val="24"/>
-          </w:rPr>
-          <w:t>git@github.com</w:t>
-        </w:r>
-      </w:hyperlink>
-      <w:r>
-        <w:rPr>
-          <w:b w:val="false"/>
-          <w:bCs w:val="false"/>
-          <w:i/>
-          <w:iCs/>
-          <w:sz w:val="24"/>
-          <w:szCs w:val="24"/>
-        </w:rPr>
-        <w:t>:sszwaczyk/prc-labs.git</w:t>
+      <w:r>
+        <w:rPr>
+          <w:b w:val="false"/>
+          <w:bCs w:val="false"/>
+          <w:i/>
+          <w:iCs/>
+          <w:sz w:val="24"/>
+          <w:szCs w:val="24"/>
+        </w:rPr>
+        <w:t>https://github.com/sszwaczyk/prc-labs.git</w:t>
       </w:r>
     </w:p>
     <w:p>
@@ -1392,51 +1378,7 @@
           <w:sz w:val="24"/>
           <w:szCs w:val="24"/>
         </w:rPr>
-        <w:t xml:space="preserve">Skrypt wykonuje polecenie run w celu uruchomienia wcześniej pobranego obrazu sszwaczyk/prc-labs. </w:t>
-      </w:r>
-      <w:r>
-        <w:rPr>
-          <w:b w:val="false"/>
-          <w:bCs w:val="false"/>
-          <w:i w:val="false"/>
-          <w:iCs w:val="false"/>
-          <w:sz w:val="24"/>
-          <w:szCs w:val="24"/>
-        </w:rPr>
-        <w:t xml:space="preserve">Następnie łączy się do uruchomionego kontenera. </w:t>
-      </w:r>
-      <w:r>
-        <w:rPr>
-          <w:b w:val="false"/>
-          <w:bCs w:val="false"/>
-          <w:i w:val="false"/>
-          <w:iCs w:val="false"/>
-          <w:sz w:val="24"/>
-          <w:szCs w:val="24"/>
-        </w:rPr>
-        <w:t xml:space="preserve">Opis pozostałych opcji można znaleźć w pomocy. Po uruchomieniu kontenera w konsoli powinień pojawić się jego ID </w:t>
-      </w:r>
-      <w:r>
-        <w:rPr>
-          <w:b w:val="false"/>
-          <w:bCs w:val="false"/>
-          <w:i w:val="false"/>
-          <w:iCs w:val="false"/>
-          <w:sz w:val="24"/>
-          <w:szCs w:val="24"/>
-        </w:rPr>
-        <w:t>oraz powinien być zalogowany użytkownik student</w:t>
-      </w:r>
-      <w:r>
-        <w:rPr>
-          <w:b w:val="false"/>
-          <w:bCs w:val="false"/>
-          <w:i w:val="false"/>
-          <w:iCs w:val="false"/>
-          <w:sz w:val="24"/>
-          <w:szCs w:val="24"/>
-        </w:rPr>
-        <w:t>:</w:t>
+        <w:t>Skrypt wykonuje polecenie run w celu uruchomienia wcześniej pobranego obrazu sszwaczyk/prc-labs. Następnie łączy się do uruchomionego kontenera. Opis pozostałych opcji można znaleźć w pomocy. Po uruchomieniu kontenera w konsoli powinień pojawić się jego ID oraz powinien być zalogowany użytkownik student:</w:t>
       </w:r>
     </w:p>
     <w:p>
@@ -1580,7 +1522,14 @@
         </w:rPr>
       </w:pPr>
       <w:r>
-        <w:rPr/>
+        <w:rPr>
+          <w:b w:val="false"/>
+          <w:bCs w:val="false"/>
+          <w:i/>
+          <w:iCs/>
+          <w:sz w:val="24"/>
+          <w:szCs w:val="24"/>
+        </w:rPr>
       </w:r>
     </w:p>
     <w:p>
@@ -2292,7 +2241,7 @@
         </w:rPr>
         <w:t xml:space="preserve">ssh -X </w:t>
       </w:r>
-      <w:hyperlink r:id="rId7">
+      <w:hyperlink r:id="rId6">
         <w:r>
           <w:rPr>
             <w:rStyle w:val="InternetLink"/>
@@ -2350,7 +2299,7 @@
         </w:rPr>
         <w:t xml:space="preserve">Jak widać skrypt próbuje nawiązać połączenie ssh jako użytkownik student z adresem ip 172.17.0.2. Jest to domyślny adres ip w przypadku gdy uruchomiony jest tylko jeden kontener. Wykorzystwana jest tu również opcja -X pozwalająca na przesyłanie obrazu dla aplikacji graficznych (w przypadku wystąpienia problemów z przekazywaniem obrazu dla systemu Mac OS, można spróbować </w:t>
       </w:r>
-      <w:hyperlink r:id="rId8">
+      <w:hyperlink r:id="rId7">
         <w:r>
           <w:rPr>
             <w:rStyle w:val="InternetLink"/>
@@ -4294,6 +4243,136 @@
       <w:rFonts w:cs="OpenSymbol"/>
     </w:rPr>
   </w:style>
+  <w:style w:type="character" w:styleId="ListLabel55">
+    <w:name w:val="ListLabel 55"/>
+    <w:qFormat/>
+    <w:rPr>
+      <w:rFonts w:cs="Symbol"/>
+      <w:b w:val="false"/>
+      <w:sz w:val="24"/>
+    </w:rPr>
+  </w:style>
+  <w:style w:type="character" w:styleId="ListLabel56">
+    <w:name w:val="ListLabel 56"/>
+    <w:qFormat/>
+    <w:rPr>
+      <w:rFonts w:cs="Symbol"/>
+    </w:rPr>
+  </w:style>
+  <w:style w:type="character" w:styleId="ListLabel57">
+    <w:name w:val="ListLabel 57"/>
+    <w:qFormat/>
+    <w:rPr>
+      <w:rFonts w:cs="Symbol"/>
+    </w:rPr>
+  </w:style>
+  <w:style w:type="character" w:styleId="ListLabel58">
+    <w:name w:val="ListLabel 58"/>
+    <w:qFormat/>
+    <w:rPr>
+      <w:rFonts w:cs="Symbol"/>
+    </w:rPr>
+  </w:style>
+  <w:style w:type="character" w:styleId="ListLabel59">
+    <w:name w:val="ListLabel 59"/>
+    <w:qFormat/>
+    <w:rPr>
+      <w:rFonts w:cs="Symbol"/>
+    </w:rPr>
+  </w:style>
+  <w:style w:type="character" w:styleId="ListLabel60">
+    <w:name w:val="ListLabel 60"/>
+    <w:qFormat/>
+    <w:rPr>
+      <w:rFonts w:cs="Symbol"/>
+    </w:rPr>
+  </w:style>
+  <w:style w:type="character" w:styleId="ListLabel61">
+    <w:name w:val="ListLabel 61"/>
+    <w:qFormat/>
+    <w:rPr>
+      <w:rFonts w:cs="Symbol"/>
+    </w:rPr>
+  </w:style>
+  <w:style w:type="character" w:styleId="ListLabel62">
+    <w:name w:val="ListLabel 62"/>
+    <w:qFormat/>
+    <w:rPr>
+      <w:rFonts w:cs="Symbol"/>
+    </w:rPr>
+  </w:style>
+  <w:style w:type="character" w:styleId="ListLabel63">
+    <w:name w:val="ListLabel 63"/>
+    <w:qFormat/>
+    <w:rPr>
+      <w:rFonts w:cs="Symbol"/>
+    </w:rPr>
+  </w:style>
+  <w:style w:type="character" w:styleId="ListLabel64">
+    <w:name w:val="ListLabel 64"/>
+    <w:qFormat/>
+    <w:rPr>
+      <w:rFonts w:cs="OpenSymbol"/>
+      <w:b w:val="false"/>
+      <w:sz w:val="24"/>
+    </w:rPr>
+  </w:style>
+  <w:style w:type="character" w:styleId="ListLabel65">
+    <w:name w:val="ListLabel 65"/>
+    <w:qFormat/>
+    <w:rPr>
+      <w:rFonts w:cs="OpenSymbol"/>
+    </w:rPr>
+  </w:style>
+  <w:style w:type="character" w:styleId="ListLabel66">
+    <w:name w:val="ListLabel 66"/>
+    <w:qFormat/>
+    <w:rPr>
+      <w:rFonts w:cs="OpenSymbol"/>
+    </w:rPr>
+  </w:style>
+  <w:style w:type="character" w:styleId="ListLabel67">
+    <w:name w:val="ListLabel 67"/>
+    <w:qFormat/>
+    <w:rPr>
+      <w:rFonts w:cs="OpenSymbol"/>
+    </w:rPr>
+  </w:style>
+  <w:style w:type="character" w:styleId="ListLabel68">
+    <w:name w:val="ListLabel 68"/>
+    <w:qFormat/>
+    <w:rPr>
+      <w:rFonts w:cs="OpenSymbol"/>
+    </w:rPr>
+  </w:style>
+  <w:style w:type="character" w:styleId="ListLabel69">
+    <w:name w:val="ListLabel 69"/>
+    <w:qFormat/>
+    <w:rPr>
+      <w:rFonts w:cs="OpenSymbol"/>
+    </w:rPr>
+  </w:style>
+  <w:style w:type="character" w:styleId="ListLabel70">
+    <w:name w:val="ListLabel 70"/>
+    <w:qFormat/>
+    <w:rPr>
+      <w:rFonts w:cs="OpenSymbol"/>
+    </w:rPr>
+  </w:style>
+  <w:style w:type="character" w:styleId="ListLabel71">
+    <w:name w:val="ListLabel 71"/>
+    <w:qFormat/>
+    <w:rPr>
+      <w:rFonts w:cs="OpenSymbol"/>
+    </w:rPr>
+  </w:style>
+  <w:style w:type="character" w:styleId="ListLabel72">
+    <w:name w:val="ListLabel 72"/>
+    <w:qFormat/>
+    <w:rPr>
+      <w:rFonts w:cs="OpenSymbol"/>
+    </w:rPr>
+  </w:style>
   <w:style w:type="paragraph" w:styleId="Heading">
     <w:name w:val="Heading"/>
     <w:basedOn w:val="Normal"/>

</xml_diff>

<commit_message>
update readme, lectures, instruction
</commit_message>
<xml_diff>
--- a/instructions/PRC_opis_srodowiska.docx
+++ b/instructions/PRC_opis_srodowiska.docx
@@ -420,7 +420,7 @@
           <w:pgNumType w:fmt="decimal"/>
           <w:formProt w:val="false"/>
           <w:textDirection w:val="lrTb"/>
-          <w:docGrid w:type="default" w:linePitch="360" w:charSpace="4294961151"/>
+          <w:docGrid w:type="default" w:linePitch="360" w:charSpace="0"/>
         </w:sectPr>
         <w:pStyle w:val="Normal"/>
         <w:jc w:val="center"/>
@@ -428,13 +428,17 @@
       </w:pPr>
       <w:r>
         <w:rPr/>
-        <w:t>Warszawa 2017</w:t>
-      </w:r>
-    </w:p>
-    <w:p>
-      <w:pPr>
-        <w:pStyle w:val="Normal"/>
-        <w:jc w:val="left"/>
+        <w:t>Warszawa 20</w:t>
+      </w:r>
+      <w:r>
+        <w:rPr/>
+        <w:t>20</w:t>
+      </w:r>
+    </w:p>
+    <w:p>
+      <w:pPr>
+        <w:pStyle w:val="Normal"/>
+        <w:jc w:val="both"/>
         <w:rPr>
           <w:b/>
           <w:b/>
@@ -456,7 +460,7 @@
     <w:p>
       <w:pPr>
         <w:pStyle w:val="Normal"/>
-        <w:jc w:val="left"/>
+        <w:jc w:val="both"/>
         <w:rPr>
           <w:b/>
           <w:b/>
@@ -477,7 +481,7 @@
     <w:p>
       <w:pPr>
         <w:pStyle w:val="Normal"/>
-        <w:jc w:val="left"/>
+        <w:jc w:val="both"/>
         <w:rPr>
           <w:b w:val="false"/>
           <w:b w:val="false"/>
@@ -499,28 +503,28 @@
     <w:p>
       <w:pPr>
         <w:pStyle w:val="Normal"/>
-        <w:jc w:val="left"/>
-        <w:rPr>
-          <w:b w:val="false"/>
-          <w:b w:val="false"/>
-          <w:bCs w:val="false"/>
-          <w:sz w:val="24"/>
-          <w:szCs w:val="24"/>
-        </w:rPr>
-      </w:pPr>
-      <w:r>
-        <w:rPr>
-          <w:b w:val="false"/>
-          <w:bCs w:val="false"/>
-          <w:sz w:val="24"/>
-          <w:szCs w:val="24"/>
-        </w:rPr>
-      </w:r>
-    </w:p>
-    <w:p>
-      <w:pPr>
-        <w:pStyle w:val="Normal"/>
-        <w:jc w:val="left"/>
+        <w:jc w:val="both"/>
+        <w:rPr>
+          <w:b w:val="false"/>
+          <w:b w:val="false"/>
+          <w:bCs w:val="false"/>
+          <w:sz w:val="24"/>
+          <w:szCs w:val="24"/>
+        </w:rPr>
+      </w:pPr>
+      <w:r>
+        <w:rPr>
+          <w:b w:val="false"/>
+          <w:bCs w:val="false"/>
+          <w:sz w:val="24"/>
+          <w:szCs w:val="24"/>
+        </w:rPr>
+      </w:r>
+    </w:p>
+    <w:p>
+      <w:pPr>
+        <w:pStyle w:val="Normal"/>
+        <w:jc w:val="both"/>
         <w:rPr>
           <w:b/>
           <w:b/>
@@ -542,7 +546,7 @@
     <w:p>
       <w:pPr>
         <w:pStyle w:val="Normal"/>
-        <w:jc w:val="left"/>
+        <w:jc w:val="both"/>
         <w:rPr>
           <w:b/>
           <w:b/>
@@ -563,7 +567,7 @@
     <w:p>
       <w:pPr>
         <w:pStyle w:val="Normal"/>
-        <w:jc w:val="left"/>
+        <w:jc w:val="both"/>
         <w:rPr>
           <w:b w:val="false"/>
           <w:b w:val="false"/>
@@ -585,28 +589,28 @@
     <w:p>
       <w:pPr>
         <w:pStyle w:val="Normal"/>
-        <w:jc w:val="left"/>
-        <w:rPr>
-          <w:b w:val="false"/>
-          <w:b w:val="false"/>
-          <w:bCs w:val="false"/>
-          <w:sz w:val="24"/>
-          <w:szCs w:val="24"/>
-        </w:rPr>
-      </w:pPr>
-      <w:r>
-        <w:rPr>
-          <w:b w:val="false"/>
-          <w:bCs w:val="false"/>
-          <w:sz w:val="24"/>
-          <w:szCs w:val="24"/>
-        </w:rPr>
-      </w:r>
-    </w:p>
-    <w:p>
-      <w:pPr>
-        <w:pStyle w:val="Normal"/>
-        <w:jc w:val="left"/>
+        <w:jc w:val="both"/>
+        <w:rPr>
+          <w:b w:val="false"/>
+          <w:b w:val="false"/>
+          <w:bCs w:val="false"/>
+          <w:sz w:val="24"/>
+          <w:szCs w:val="24"/>
+        </w:rPr>
+      </w:pPr>
+      <w:r>
+        <w:rPr>
+          <w:b w:val="false"/>
+          <w:bCs w:val="false"/>
+          <w:sz w:val="24"/>
+          <w:szCs w:val="24"/>
+        </w:rPr>
+      </w:r>
+    </w:p>
+    <w:p>
+      <w:pPr>
+        <w:pStyle w:val="Normal"/>
+        <w:jc w:val="both"/>
         <w:rPr>
           <w:b w:val="false"/>
           <w:b w:val="false"/>
@@ -632,7 +636,7 @@
           <w:ilvl w:val="0"/>
           <w:numId w:val="1"/>
         </w:numPr>
-        <w:jc w:val="left"/>
+        <w:jc w:val="both"/>
         <w:rPr>
           <w:b w:val="false"/>
           <w:b w:val="false"/>
@@ -658,7 +662,7 @@
           <w:ilvl w:val="0"/>
           <w:numId w:val="1"/>
         </w:numPr>
-        <w:jc w:val="left"/>
+        <w:jc w:val="both"/>
         <w:rPr/>
       </w:pPr>
       <w:r>
@@ -699,7 +703,7 @@
           <w:ilvl w:val="0"/>
           <w:numId w:val="1"/>
         </w:numPr>
-        <w:jc w:val="left"/>
+        <w:jc w:val="both"/>
         <w:rPr/>
       </w:pPr>
       <w:r>
@@ -736,28 +740,28 @@
     <w:p>
       <w:pPr>
         <w:pStyle w:val="Normal"/>
-        <w:jc w:val="left"/>
-        <w:rPr>
-          <w:b w:val="false"/>
-          <w:b w:val="false"/>
-          <w:bCs w:val="false"/>
-          <w:sz w:val="24"/>
-          <w:szCs w:val="24"/>
-        </w:rPr>
-      </w:pPr>
-      <w:r>
-        <w:rPr>
-          <w:b w:val="false"/>
-          <w:bCs w:val="false"/>
-          <w:sz w:val="24"/>
-          <w:szCs w:val="24"/>
-        </w:rPr>
-      </w:r>
-    </w:p>
-    <w:p>
-      <w:pPr>
-        <w:pStyle w:val="Normal"/>
-        <w:jc w:val="left"/>
+        <w:jc w:val="both"/>
+        <w:rPr>
+          <w:b w:val="false"/>
+          <w:b w:val="false"/>
+          <w:bCs w:val="false"/>
+          <w:sz w:val="24"/>
+          <w:szCs w:val="24"/>
+        </w:rPr>
+      </w:pPr>
+      <w:r>
+        <w:rPr>
+          <w:b w:val="false"/>
+          <w:bCs w:val="false"/>
+          <w:sz w:val="24"/>
+          <w:szCs w:val="24"/>
+        </w:rPr>
+      </w:r>
+    </w:p>
+    <w:p>
+      <w:pPr>
+        <w:pStyle w:val="Normal"/>
+        <w:jc w:val="both"/>
         <w:rPr/>
       </w:pPr>
       <w:r>
@@ -794,7 +798,7 @@
     <w:p>
       <w:pPr>
         <w:pStyle w:val="Normal"/>
-        <w:jc w:val="left"/>
+        <w:jc w:val="both"/>
         <w:rPr>
           <w:b w:val="false"/>
           <w:b w:val="false"/>
@@ -833,33 +837,33 @@
     <w:p>
       <w:pPr>
         <w:pStyle w:val="Normal"/>
-        <w:jc w:val="center"/>
-        <w:rPr>
-          <w:b w:val="false"/>
-          <w:b w:val="false"/>
-          <w:bCs w:val="false"/>
-          <w:i/>
-          <w:i/>
-          <w:iCs/>
-          <w:sz w:val="24"/>
-          <w:szCs w:val="24"/>
-        </w:rPr>
-      </w:pPr>
-      <w:r>
-        <w:rPr>
-          <w:b w:val="false"/>
-          <w:bCs w:val="false"/>
-          <w:i/>
-          <w:iCs/>
-          <w:sz w:val="24"/>
-          <w:szCs w:val="24"/>
-        </w:rPr>
-      </w:r>
-    </w:p>
-    <w:p>
-      <w:pPr>
-        <w:pStyle w:val="Normal"/>
-        <w:jc w:val="left"/>
+        <w:jc w:val="both"/>
+        <w:rPr>
+          <w:b w:val="false"/>
+          <w:b w:val="false"/>
+          <w:bCs w:val="false"/>
+          <w:i/>
+          <w:i/>
+          <w:iCs/>
+          <w:sz w:val="24"/>
+          <w:szCs w:val="24"/>
+        </w:rPr>
+      </w:pPr>
+      <w:r>
+        <w:rPr>
+          <w:b w:val="false"/>
+          <w:bCs w:val="false"/>
+          <w:i/>
+          <w:iCs/>
+          <w:sz w:val="24"/>
+          <w:szCs w:val="24"/>
+        </w:rPr>
+      </w:r>
+    </w:p>
+    <w:p>
+      <w:pPr>
+        <w:pStyle w:val="Normal"/>
+        <w:jc w:val="both"/>
         <w:rPr/>
       </w:pPr>
       <w:r>
@@ -914,7 +918,7 @@
     <w:p>
       <w:pPr>
         <w:pStyle w:val="Normal"/>
-        <w:jc w:val="left"/>
+        <w:jc w:val="both"/>
         <w:rPr>
           <w:b w:val="false"/>
           <w:b w:val="false"/>
@@ -952,50 +956,39 @@
           <w:sz w:val="24"/>
           <w:szCs w:val="24"/>
         </w:rPr>
-        <w:t xml:space="preserve">git clone </w:t>
-      </w:r>
-      <w:r>
-        <w:rPr>
-          <w:b w:val="false"/>
-          <w:bCs w:val="false"/>
-          <w:i/>
-          <w:iCs/>
-          <w:sz w:val="24"/>
-          <w:szCs w:val="24"/>
-        </w:rPr>
-        <w:t>https://github.com/sszwaczyk/prc-labs.git</w:t>
-      </w:r>
-    </w:p>
-    <w:p>
-      <w:pPr>
-        <w:pStyle w:val="Normal"/>
-        <w:jc w:val="center"/>
-        <w:rPr>
-          <w:b w:val="false"/>
-          <w:b w:val="false"/>
-          <w:bCs w:val="false"/>
-          <w:i/>
-          <w:i/>
-          <w:iCs/>
-          <w:sz w:val="24"/>
-          <w:szCs w:val="24"/>
-        </w:rPr>
-      </w:pPr>
-      <w:r>
-        <w:rPr>
-          <w:b w:val="false"/>
-          <w:bCs w:val="false"/>
-          <w:i/>
-          <w:iCs/>
-          <w:sz w:val="24"/>
-          <w:szCs w:val="24"/>
-        </w:rPr>
-      </w:r>
-    </w:p>
-    <w:p>
-      <w:pPr>
-        <w:pStyle w:val="Normal"/>
-        <w:jc w:val="left"/>
+        <w:t>git clone https://github.com/sszwaczyk/prc-labs.git</w:t>
+      </w:r>
+    </w:p>
+    <w:p>
+      <w:pPr>
+        <w:pStyle w:val="Normal"/>
+        <w:jc w:val="both"/>
+        <w:rPr>
+          <w:b w:val="false"/>
+          <w:b w:val="false"/>
+          <w:bCs w:val="false"/>
+          <w:i/>
+          <w:i/>
+          <w:iCs/>
+          <w:sz w:val="24"/>
+          <w:szCs w:val="24"/>
+        </w:rPr>
+      </w:pPr>
+      <w:r>
+        <w:rPr>
+          <w:b w:val="false"/>
+          <w:bCs w:val="false"/>
+          <w:i/>
+          <w:iCs/>
+          <w:sz w:val="24"/>
+          <w:szCs w:val="24"/>
+        </w:rPr>
+      </w:r>
+    </w:p>
+    <w:p>
+      <w:pPr>
+        <w:pStyle w:val="Normal"/>
+        <w:jc w:val="both"/>
         <w:rPr>
           <w:b w:val="false"/>
           <w:b w:val="false"/>
@@ -1022,33 +1015,33 @@
     <w:p>
       <w:pPr>
         <w:pStyle w:val="Normal"/>
-        <w:jc w:val="left"/>
-        <w:rPr>
-          <w:b w:val="false"/>
-          <w:b w:val="false"/>
-          <w:bCs w:val="false"/>
-          <w:i w:val="false"/>
-          <w:i w:val="false"/>
-          <w:iCs w:val="false"/>
-          <w:sz w:val="24"/>
-          <w:szCs w:val="24"/>
-        </w:rPr>
-      </w:pPr>
-      <w:r>
-        <w:rPr>
-          <w:b w:val="false"/>
-          <w:bCs w:val="false"/>
-          <w:i w:val="false"/>
-          <w:iCs w:val="false"/>
-          <w:sz w:val="24"/>
-          <w:szCs w:val="24"/>
-        </w:rPr>
-      </w:r>
-    </w:p>
-    <w:p>
-      <w:pPr>
-        <w:pStyle w:val="Normal"/>
-        <w:jc w:val="left"/>
+        <w:jc w:val="both"/>
+        <w:rPr>
+          <w:b w:val="false"/>
+          <w:b w:val="false"/>
+          <w:bCs w:val="false"/>
+          <w:i w:val="false"/>
+          <w:i w:val="false"/>
+          <w:iCs w:val="false"/>
+          <w:sz w:val="24"/>
+          <w:szCs w:val="24"/>
+        </w:rPr>
+      </w:pPr>
+      <w:r>
+        <w:rPr>
+          <w:b w:val="false"/>
+          <w:bCs w:val="false"/>
+          <w:i w:val="false"/>
+          <w:iCs w:val="false"/>
+          <w:sz w:val="24"/>
+          <w:szCs w:val="24"/>
+        </w:rPr>
+      </w:r>
+    </w:p>
+    <w:p>
+      <w:pPr>
+        <w:pStyle w:val="Normal"/>
+        <w:jc w:val="both"/>
         <w:rPr/>
       </w:pPr>
       <w:r>
@@ -1066,7 +1059,7 @@
     <w:p>
       <w:pPr>
         <w:pStyle w:val="Normal"/>
-        <w:jc w:val="left"/>
+        <w:jc w:val="both"/>
         <w:rPr>
           <w:b/>
           <w:b/>
@@ -1092,7 +1085,7 @@
     <w:p>
       <w:pPr>
         <w:pStyle w:val="Normal"/>
-        <w:jc w:val="left"/>
+        <w:jc w:val="both"/>
         <w:rPr/>
       </w:pPr>
       <w:r>
@@ -1121,7 +1114,7 @@
     <w:p>
       <w:pPr>
         <w:pStyle w:val="Normal"/>
-        <w:jc w:val="left"/>
+        <w:jc w:val="both"/>
         <w:rPr>
           <w:b/>
           <w:b/>
@@ -1147,7 +1140,7 @@
     <w:p>
       <w:pPr>
         <w:pStyle w:val="Normal"/>
-        <w:jc w:val="left"/>
+        <w:jc w:val="both"/>
         <w:rPr/>
       </w:pPr>
       <w:r>
@@ -1166,7 +1159,7 @@
     <w:p>
       <w:pPr>
         <w:pStyle w:val="Normal"/>
-        <w:jc w:val="left"/>
+        <w:jc w:val="both"/>
         <w:rPr>
           <w:b/>
           <w:b/>
@@ -1192,7 +1185,7 @@
     <w:p>
       <w:pPr>
         <w:pStyle w:val="Normal"/>
-        <w:jc w:val="left"/>
+        <w:jc w:val="both"/>
         <w:rPr>
           <w:b w:val="false"/>
           <w:b w:val="false"/>
@@ -1242,33 +1235,33 @@
     <w:p>
       <w:pPr>
         <w:pStyle w:val="Normal"/>
-        <w:jc w:val="left"/>
-        <w:rPr>
-          <w:b w:val="false"/>
-          <w:b w:val="false"/>
-          <w:bCs w:val="false"/>
-          <w:i w:val="false"/>
-          <w:i w:val="false"/>
-          <w:iCs w:val="false"/>
-          <w:sz w:val="24"/>
-          <w:szCs w:val="24"/>
-        </w:rPr>
-      </w:pPr>
-      <w:r>
-        <w:rPr>
-          <w:b w:val="false"/>
-          <w:bCs w:val="false"/>
-          <w:i w:val="false"/>
-          <w:iCs w:val="false"/>
-          <w:sz w:val="24"/>
-          <w:szCs w:val="24"/>
-        </w:rPr>
-      </w:r>
-    </w:p>
-    <w:p>
-      <w:pPr>
-        <w:pStyle w:val="Normal"/>
-        <w:jc w:val="left"/>
+        <w:jc w:val="both"/>
+        <w:rPr>
+          <w:b w:val="false"/>
+          <w:b w:val="false"/>
+          <w:bCs w:val="false"/>
+          <w:i w:val="false"/>
+          <w:i w:val="false"/>
+          <w:iCs w:val="false"/>
+          <w:sz w:val="24"/>
+          <w:szCs w:val="24"/>
+        </w:rPr>
+      </w:pPr>
+      <w:r>
+        <w:rPr>
+          <w:b w:val="false"/>
+          <w:bCs w:val="false"/>
+          <w:i w:val="false"/>
+          <w:iCs w:val="false"/>
+          <w:sz w:val="24"/>
+          <w:szCs w:val="24"/>
+        </w:rPr>
+      </w:r>
+    </w:p>
+    <w:p>
+      <w:pPr>
+        <w:pStyle w:val="Normal"/>
+        <w:jc w:val="both"/>
         <w:rPr/>
       </w:pPr>
       <w:r>
@@ -1286,7 +1279,7 @@
     <w:p>
       <w:pPr>
         <w:pStyle w:val="Normal"/>
-        <w:jc w:val="left"/>
+        <w:jc w:val="both"/>
         <w:rPr/>
       </w:pPr>
       <w:r>
@@ -1304,7 +1297,7 @@
     <w:p>
       <w:pPr>
         <w:pStyle w:val="Normal"/>
-        <w:jc w:val="left"/>
+        <w:jc w:val="both"/>
         <w:rPr/>
       </w:pPr>
       <w:r>
@@ -1322,7 +1315,7 @@
     <w:p>
       <w:pPr>
         <w:pStyle w:val="Normal"/>
-        <w:jc w:val="left"/>
+        <w:jc w:val="both"/>
         <w:rPr/>
       </w:pPr>
       <w:r>
@@ -1340,77 +1333,99 @@
     <w:p>
       <w:pPr>
         <w:pStyle w:val="Normal"/>
-        <w:jc w:val="left"/>
-        <w:rPr>
-          <w:b w:val="false"/>
-          <w:b w:val="false"/>
-          <w:bCs w:val="false"/>
-          <w:i/>
-          <w:i/>
-          <w:iCs/>
-          <w:sz w:val="24"/>
-          <w:szCs w:val="24"/>
-        </w:rPr>
-      </w:pPr>
-      <w:r>
-        <w:rPr>
-          <w:b w:val="false"/>
-          <w:bCs w:val="false"/>
-          <w:i/>
-          <w:iCs/>
-          <w:sz w:val="24"/>
-          <w:szCs w:val="24"/>
-        </w:rPr>
-      </w:r>
-    </w:p>
-    <w:p>
-      <w:pPr>
-        <w:pStyle w:val="Normal"/>
-        <w:jc w:val="left"/>
-        <w:rPr/>
-      </w:pPr>
-      <w:r>
-        <w:rPr>
-          <w:b w:val="false"/>
-          <w:bCs w:val="false"/>
-          <w:i w:val="false"/>
-          <w:iCs w:val="false"/>
-          <w:sz w:val="24"/>
-          <w:szCs w:val="24"/>
-        </w:rPr>
-        <w:t>Skrypt wykonuje polecenie run w celu uruchomienia wcześniej pobranego obrazu sszwaczyk/prc-labs. Następnie łączy się do uruchomionego kontenera. Opis pozostałych opcji można znaleźć w pomocy. Po uruchomieniu kontenera w konsoli powinień pojawić się jego ID oraz powinien być zalogowany użytkownik student:</w:t>
-      </w:r>
-    </w:p>
-    <w:p>
-      <w:pPr>
-        <w:pStyle w:val="Normal"/>
-        <w:jc w:val="left"/>
-        <w:rPr>
-          <w:b w:val="false"/>
-          <w:b w:val="false"/>
-          <w:bCs w:val="false"/>
-          <w:i w:val="false"/>
-          <w:i w:val="false"/>
-          <w:iCs w:val="false"/>
-          <w:sz w:val="24"/>
-          <w:szCs w:val="24"/>
-        </w:rPr>
-      </w:pPr>
-      <w:r>
-        <w:rPr>
-          <w:b w:val="false"/>
-          <w:bCs w:val="false"/>
-          <w:i w:val="false"/>
-          <w:iCs w:val="false"/>
-          <w:sz w:val="24"/>
-          <w:szCs w:val="24"/>
-        </w:rPr>
-      </w:r>
-    </w:p>
-    <w:p>
-      <w:pPr>
-        <w:pStyle w:val="Normal"/>
-        <w:jc w:val="left"/>
+        <w:jc w:val="both"/>
+        <w:rPr>
+          <w:b w:val="false"/>
+          <w:b w:val="false"/>
+          <w:bCs w:val="false"/>
+          <w:i/>
+          <w:i/>
+          <w:iCs/>
+          <w:sz w:val="24"/>
+          <w:szCs w:val="24"/>
+        </w:rPr>
+      </w:pPr>
+      <w:r>
+        <w:rPr>
+          <w:b w:val="false"/>
+          <w:bCs w:val="false"/>
+          <w:i/>
+          <w:iCs/>
+          <w:sz w:val="24"/>
+          <w:szCs w:val="24"/>
+        </w:rPr>
+      </w:r>
+    </w:p>
+    <w:p>
+      <w:pPr>
+        <w:pStyle w:val="Normal"/>
+        <w:jc w:val="both"/>
+        <w:rPr/>
+      </w:pPr>
+      <w:r>
+        <w:rPr>
+          <w:b w:val="false"/>
+          <w:bCs w:val="false"/>
+          <w:i w:val="false"/>
+          <w:iCs w:val="false"/>
+          <w:sz w:val="24"/>
+          <w:szCs w:val="24"/>
+        </w:rPr>
+        <w:t xml:space="preserve">Skrypt wykonuje polecenie run w celu uruchomienia wcześniej pobranego obrazu sszwaczyk/prc-labs </w:t>
+      </w:r>
+      <w:r>
+        <w:rPr>
+          <w:b w:val="false"/>
+          <w:bCs w:val="false"/>
+          <w:i w:val="false"/>
+          <w:iCs w:val="false"/>
+          <w:sz w:val="24"/>
+          <w:szCs w:val="24"/>
+        </w:rPr>
+        <w:t>(jeśli obraz nie był pobrany to zostanie pobrany podczas działania skryptu)</w:t>
+      </w:r>
+      <w:r>
+        <w:rPr>
+          <w:b w:val="false"/>
+          <w:bCs w:val="false"/>
+          <w:i w:val="false"/>
+          <w:iCs w:val="false"/>
+          <w:sz w:val="24"/>
+          <w:szCs w:val="24"/>
+        </w:rPr>
+        <w:t>. Następnie łączy się do uruchomionego kontenera. Opis pozostałych opcji można znaleźć w pomocy. Po uruchomieniu kontenera w konsoli powinień pojawić się jego ID oraz powinien być zalogowany użytkownik student:</w:t>
+      </w:r>
+    </w:p>
+    <w:p>
+      <w:pPr>
+        <w:pStyle w:val="Normal"/>
+        <w:jc w:val="both"/>
+        <w:rPr>
+          <w:b w:val="false"/>
+          <w:b w:val="false"/>
+          <w:bCs w:val="false"/>
+          <w:i w:val="false"/>
+          <w:i w:val="false"/>
+          <w:iCs w:val="false"/>
+          <w:sz w:val="24"/>
+          <w:szCs w:val="24"/>
+        </w:rPr>
+      </w:pPr>
+      <w:r>
+        <w:rPr>
+          <w:b w:val="false"/>
+          <w:bCs w:val="false"/>
+          <w:i w:val="false"/>
+          <w:iCs w:val="false"/>
+          <w:sz w:val="24"/>
+          <w:szCs w:val="24"/>
+        </w:rPr>
+      </w:r>
+    </w:p>
+    <w:p>
+      <w:pPr>
+        <w:pStyle w:val="Normal"/>
+        <w:jc w:val="both"/>
         <w:rPr>
           <w:b w:val="false"/>
           <w:b w:val="false"/>
@@ -1437,7 +1452,7 @@
     <w:p>
       <w:pPr>
         <w:pStyle w:val="Normal"/>
-        <w:jc w:val="left"/>
+        <w:jc w:val="both"/>
         <w:rPr/>
       </w:pPr>
       <w:r>
@@ -1455,7 +1470,7 @@
     <w:p>
       <w:pPr>
         <w:pStyle w:val="Normal"/>
-        <w:jc w:val="left"/>
+        <w:jc w:val="both"/>
         <w:rPr/>
       </w:pPr>
       <w:r>
@@ -1473,7 +1488,7 @@
     <w:p>
       <w:pPr>
         <w:pStyle w:val="Normal"/>
-        <w:jc w:val="left"/>
+        <w:jc w:val="both"/>
         <w:rPr/>
       </w:pPr>
       <w:r>
@@ -1491,7 +1506,7 @@
     <w:p>
       <w:pPr>
         <w:pStyle w:val="Normal"/>
-        <w:jc w:val="left"/>
+        <w:jc w:val="both"/>
         <w:rPr/>
       </w:pPr>
       <w:r>
@@ -1509,33 +1524,33 @@
     <w:p>
       <w:pPr>
         <w:pStyle w:val="Normal"/>
-        <w:jc w:val="left"/>
-        <w:rPr>
-          <w:b w:val="false"/>
-          <w:b w:val="false"/>
-          <w:bCs w:val="false"/>
-          <w:i/>
-          <w:i/>
-          <w:iCs/>
-          <w:sz w:val="24"/>
-          <w:szCs w:val="24"/>
-        </w:rPr>
-      </w:pPr>
-      <w:r>
-        <w:rPr>
-          <w:b w:val="false"/>
-          <w:bCs w:val="false"/>
-          <w:i/>
-          <w:iCs/>
-          <w:sz w:val="24"/>
-          <w:szCs w:val="24"/>
-        </w:rPr>
-      </w:r>
-    </w:p>
-    <w:p>
-      <w:pPr>
-        <w:pStyle w:val="Normal"/>
-        <w:jc w:val="left"/>
+        <w:jc w:val="both"/>
+        <w:rPr>
+          <w:b w:val="false"/>
+          <w:b w:val="false"/>
+          <w:bCs w:val="false"/>
+          <w:i/>
+          <w:i/>
+          <w:iCs/>
+          <w:sz w:val="24"/>
+          <w:szCs w:val="24"/>
+        </w:rPr>
+      </w:pPr>
+      <w:r>
+        <w:rPr>
+          <w:b w:val="false"/>
+          <w:bCs w:val="false"/>
+          <w:i/>
+          <w:iCs/>
+          <w:sz w:val="24"/>
+          <w:szCs w:val="24"/>
+        </w:rPr>
+      </w:r>
+    </w:p>
+    <w:p>
+      <w:pPr>
+        <w:pStyle w:val="Normal"/>
+        <w:jc w:val="both"/>
         <w:rPr/>
       </w:pPr>
       <w:r>
@@ -1553,60 +1568,118 @@
     <w:p>
       <w:pPr>
         <w:pStyle w:val="Normal"/>
-        <w:jc w:val="left"/>
-        <w:rPr>
-          <w:b w:val="false"/>
-          <w:b w:val="false"/>
-          <w:bCs w:val="false"/>
-          <w:i/>
-          <w:i/>
-          <w:iCs/>
-          <w:sz w:val="24"/>
-          <w:szCs w:val="24"/>
-        </w:rPr>
-      </w:pPr>
-      <w:r>
-        <w:rPr>
-          <w:b w:val="false"/>
-          <w:bCs w:val="false"/>
-          <w:i/>
-          <w:iCs/>
-          <w:sz w:val="24"/>
-          <w:szCs w:val="24"/>
-        </w:rPr>
-      </w:r>
-    </w:p>
-    <w:p>
-      <w:pPr>
-        <w:pStyle w:val="Normal"/>
-        <w:jc w:val="left"/>
-        <w:rPr>
-          <w:b w:val="false"/>
-          <w:b w:val="false"/>
-          <w:bCs w:val="false"/>
-          <w:i w:val="false"/>
-          <w:i w:val="false"/>
-          <w:iCs w:val="false"/>
-          <w:sz w:val="24"/>
-          <w:szCs w:val="24"/>
-        </w:rPr>
-      </w:pPr>
-      <w:r>
-        <w:rPr>
-          <w:b w:val="false"/>
-          <w:bCs w:val="false"/>
-          <w:i w:val="false"/>
-          <w:iCs w:val="false"/>
-          <w:sz w:val="24"/>
-          <w:szCs w:val="24"/>
-        </w:rPr>
-        <w:t>Uruchomione kontenery można sprawdzić przy pomocy polecenia:</w:t>
-      </w:r>
-    </w:p>
-    <w:p>
-      <w:pPr>
-        <w:pStyle w:val="Normal"/>
-        <w:jc w:val="left"/>
+        <w:jc w:val="both"/>
+        <w:rPr>
+          <w:b w:val="false"/>
+          <w:b w:val="false"/>
+          <w:bCs w:val="false"/>
+          <w:i/>
+          <w:i/>
+          <w:iCs/>
+          <w:sz w:val="24"/>
+          <w:szCs w:val="24"/>
+        </w:rPr>
+      </w:pPr>
+      <w:r>
+        <w:rPr>
+          <w:b w:val="false"/>
+          <w:bCs w:val="false"/>
+          <w:i/>
+          <w:iCs/>
+          <w:sz w:val="24"/>
+          <w:szCs w:val="24"/>
+        </w:rPr>
+      </w:r>
+    </w:p>
+    <w:p>
+      <w:pPr>
+        <w:pStyle w:val="Normal"/>
+        <w:jc w:val="both"/>
+        <w:rPr/>
+      </w:pPr>
+      <w:r>
+        <w:rPr>
+          <w:b w:val="false"/>
+          <w:bCs w:val="false"/>
+          <w:i w:val="false"/>
+          <w:iCs w:val="false"/>
+          <w:sz w:val="24"/>
+          <w:szCs w:val="24"/>
+        </w:rPr>
+        <w:t xml:space="preserve">Uruchomione kontenery można sprawdzić przy pomocy polecenia </w:t>
+      </w:r>
+      <w:r>
+        <w:rPr>
+          <w:b w:val="false"/>
+          <w:bCs w:val="false"/>
+          <w:i w:val="false"/>
+          <w:iCs w:val="false"/>
+          <w:sz w:val="24"/>
+          <w:szCs w:val="24"/>
+        </w:rPr>
+        <w:t>(</w:t>
+      </w:r>
+      <w:r>
+        <w:rPr>
+          <w:b/>
+          <w:bCs/>
+          <w:i w:val="false"/>
+          <w:iCs w:val="false"/>
+          <w:sz w:val="24"/>
+          <w:szCs w:val="24"/>
+        </w:rPr>
+        <w:t xml:space="preserve">w terminalu hosta a nie uruchomionego kontenera – inny terminal niż otwarty przez </w:t>
+      </w:r>
+      <w:r>
+        <w:rPr>
+          <w:b/>
+          <w:bCs/>
+          <w:i/>
+          <w:iCs/>
+          <w:sz w:val="24"/>
+          <w:szCs w:val="24"/>
+        </w:rPr>
+        <w:t>run.sh</w:t>
+      </w:r>
+      <w:r>
+        <w:rPr>
+          <w:b/>
+          <w:bCs/>
+          <w:i w:val="false"/>
+          <w:iCs w:val="false"/>
+          <w:sz w:val="24"/>
+          <w:szCs w:val="24"/>
+        </w:rPr>
+        <w:t>!</w:t>
+      </w:r>
+      <w:r>
+        <w:rPr>
+          <w:b w:val="false"/>
+          <w:bCs w:val="false"/>
+          <w:i w:val="false"/>
+          <w:iCs w:val="false"/>
+          <w:sz w:val="24"/>
+          <w:szCs w:val="24"/>
+          <w:u w:val="none"/>
+        </w:rPr>
+        <w:t>)</w:t>
+      </w:r>
+      <w:r>
+        <w:rPr>
+          <w:b w:val="false"/>
+          <w:bCs w:val="false"/>
+          <w:i w:val="false"/>
+          <w:iCs w:val="false"/>
+          <w:sz w:val="24"/>
+          <w:szCs w:val="24"/>
+        </w:rPr>
+        <w:t>:</w:t>
+      </w:r>
+    </w:p>
+    <w:p>
+      <w:pPr>
+        <w:pStyle w:val="Normal"/>
+        <w:jc w:val="both"/>
         <w:rPr>
           <w:b w:val="false"/>
           <w:b w:val="false"/>
@@ -1659,33 +1732,33 @@
     <w:p>
       <w:pPr>
         <w:pStyle w:val="Normal"/>
-        <w:jc w:val="center"/>
-        <w:rPr>
-          <w:b w:val="false"/>
-          <w:b w:val="false"/>
-          <w:bCs w:val="false"/>
-          <w:i w:val="false"/>
-          <w:i w:val="false"/>
-          <w:iCs w:val="false"/>
-          <w:sz w:val="24"/>
-          <w:szCs w:val="24"/>
-        </w:rPr>
-      </w:pPr>
-      <w:r>
-        <w:rPr>
-          <w:b w:val="false"/>
-          <w:bCs w:val="false"/>
-          <w:i w:val="false"/>
-          <w:iCs w:val="false"/>
-          <w:sz w:val="24"/>
-          <w:szCs w:val="24"/>
-        </w:rPr>
-      </w:r>
-    </w:p>
-    <w:p>
-      <w:pPr>
-        <w:pStyle w:val="Normal"/>
-        <w:jc w:val="left"/>
+        <w:jc w:val="both"/>
+        <w:rPr>
+          <w:b w:val="false"/>
+          <w:b w:val="false"/>
+          <w:bCs w:val="false"/>
+          <w:i w:val="false"/>
+          <w:i w:val="false"/>
+          <w:iCs w:val="false"/>
+          <w:sz w:val="24"/>
+          <w:szCs w:val="24"/>
+        </w:rPr>
+      </w:pPr>
+      <w:r>
+        <w:rPr>
+          <w:b w:val="false"/>
+          <w:bCs w:val="false"/>
+          <w:i w:val="false"/>
+          <w:iCs w:val="false"/>
+          <w:sz w:val="24"/>
+          <w:szCs w:val="24"/>
+        </w:rPr>
+      </w:r>
+    </w:p>
+    <w:p>
+      <w:pPr>
+        <w:pStyle w:val="Normal"/>
+        <w:jc w:val="both"/>
         <w:rPr>
           <w:b w:val="false"/>
           <w:b w:val="false"/>
@@ -1712,33 +1785,33 @@
     <w:p>
       <w:pPr>
         <w:pStyle w:val="Normal"/>
-        <w:jc w:val="left"/>
-        <w:rPr>
-          <w:b w:val="false"/>
-          <w:b w:val="false"/>
-          <w:bCs w:val="false"/>
-          <w:i w:val="false"/>
-          <w:i w:val="false"/>
-          <w:iCs w:val="false"/>
-          <w:sz w:val="24"/>
-          <w:szCs w:val="24"/>
-        </w:rPr>
-      </w:pPr>
-      <w:r>
-        <w:rPr>
-          <w:b w:val="false"/>
-          <w:bCs w:val="false"/>
-          <w:i w:val="false"/>
-          <w:iCs w:val="false"/>
-          <w:sz w:val="24"/>
-          <w:szCs w:val="24"/>
-        </w:rPr>
-      </w:r>
-    </w:p>
-    <w:p>
-      <w:pPr>
-        <w:pStyle w:val="Normal"/>
-        <w:jc w:val="left"/>
+        <w:jc w:val="both"/>
+        <w:rPr>
+          <w:b w:val="false"/>
+          <w:b w:val="false"/>
+          <w:bCs w:val="false"/>
+          <w:i w:val="false"/>
+          <w:i w:val="false"/>
+          <w:iCs w:val="false"/>
+          <w:sz w:val="24"/>
+          <w:szCs w:val="24"/>
+        </w:rPr>
+      </w:pPr>
+      <w:r>
+        <w:rPr>
+          <w:b w:val="false"/>
+          <w:bCs w:val="false"/>
+          <w:i w:val="false"/>
+          <w:iCs w:val="false"/>
+          <w:sz w:val="24"/>
+          <w:szCs w:val="24"/>
+        </w:rPr>
+      </w:r>
+    </w:p>
+    <w:p>
+      <w:pPr>
+        <w:pStyle w:val="Normal"/>
+        <w:jc w:val="both"/>
         <w:rPr>
           <w:b w:val="false"/>
           <w:b w:val="false"/>
@@ -1765,7 +1838,7 @@
     <w:p>
       <w:pPr>
         <w:pStyle w:val="Normal"/>
-        <w:jc w:val="left"/>
+        <w:jc w:val="both"/>
         <w:rPr>
           <w:b w:val="false"/>
           <w:b w:val="false"/>
@@ -1792,7 +1865,7 @@
     <w:p>
       <w:pPr>
         <w:pStyle w:val="Normal"/>
-        <w:jc w:val="left"/>
+        <w:jc w:val="both"/>
         <w:rPr/>
       </w:pPr>
       <w:r>
@@ -1810,7 +1883,7 @@
     <w:p>
       <w:pPr>
         <w:pStyle w:val="Normal"/>
-        <w:jc w:val="left"/>
+        <w:jc w:val="both"/>
         <w:rPr>
           <w:b w:val="false"/>
           <w:b w:val="false"/>
@@ -1836,7 +1909,7 @@
     <w:p>
       <w:pPr>
         <w:pStyle w:val="Normal"/>
-        <w:jc w:val="left"/>
+        <w:jc w:val="both"/>
         <w:rPr>
           <w:b w:val="false"/>
           <w:b w:val="false"/>
@@ -1863,43 +1936,34 @@
     <w:p>
       <w:pPr>
         <w:pStyle w:val="Normal"/>
-        <w:jc w:val="left"/>
-        <w:rPr>
-          <w:b w:val="false"/>
-          <w:b w:val="false"/>
-          <w:bCs w:val="false"/>
-          <w:i w:val="false"/>
-          <w:i w:val="false"/>
-          <w:iCs w:val="false"/>
-          <w:sz w:val="24"/>
-          <w:szCs w:val="24"/>
-        </w:rPr>
-      </w:pPr>
-      <w:r>
-        <w:rPr>
-          <w:b w:val="false"/>
-          <w:bCs w:val="false"/>
-          <w:i w:val="false"/>
-          <w:iCs w:val="false"/>
-          <w:sz w:val="24"/>
-          <w:szCs w:val="24"/>
-        </w:rPr>
-      </w:r>
-    </w:p>
-    <w:p>
-      <w:pPr>
-        <w:pStyle w:val="Normal"/>
-        <w:jc w:val="left"/>
-        <w:rPr>
-          <w:b w:val="false"/>
-          <w:b w:val="false"/>
-          <w:bCs w:val="false"/>
-          <w:i w:val="false"/>
-          <w:i w:val="false"/>
-          <w:iCs w:val="false"/>
-          <w:sz w:val="24"/>
-          <w:szCs w:val="24"/>
-        </w:rPr>
+        <w:jc w:val="both"/>
+        <w:rPr>
+          <w:b w:val="false"/>
+          <w:b w:val="false"/>
+          <w:bCs w:val="false"/>
+          <w:i w:val="false"/>
+          <w:i w:val="false"/>
+          <w:iCs w:val="false"/>
+          <w:sz w:val="24"/>
+          <w:szCs w:val="24"/>
+        </w:rPr>
+      </w:pPr>
+      <w:r>
+        <w:rPr>
+          <w:b w:val="false"/>
+          <w:bCs w:val="false"/>
+          <w:i w:val="false"/>
+          <w:iCs w:val="false"/>
+          <w:sz w:val="24"/>
+          <w:szCs w:val="24"/>
+        </w:rPr>
+      </w:r>
+    </w:p>
+    <w:p>
+      <w:pPr>
+        <w:pStyle w:val="Normal"/>
+        <w:jc w:val="both"/>
+        <w:rPr/>
       </w:pPr>
       <w:r>
         <w:rPr>
@@ -1916,7 +1980,26 @@
     <w:p>
       <w:pPr>
         <w:pStyle w:val="Normal"/>
-        <w:jc w:val="left"/>
+        <w:jc w:val="both"/>
+        <w:rPr>
+          <w:b w:val="false"/>
+          <w:b w:val="false"/>
+          <w:bCs w:val="false"/>
+          <w:i w:val="false"/>
+          <w:i w:val="false"/>
+          <w:iCs w:val="false"/>
+          <w:sz w:val="24"/>
+          <w:szCs w:val="24"/>
+        </w:rPr>
+      </w:pPr>
+      <w:r>
+        <w:rPr/>
+      </w:r>
+    </w:p>
+    <w:p>
+      <w:pPr>
+        <w:pStyle w:val="Normal"/>
+        <w:jc w:val="both"/>
         <w:rPr>
           <w:b w:val="false"/>
           <w:b w:val="false"/>
@@ -1966,33 +2049,33 @@
     <w:p>
       <w:pPr>
         <w:pStyle w:val="Normal"/>
-        <w:jc w:val="left"/>
-        <w:rPr>
-          <w:b w:val="false"/>
-          <w:b w:val="false"/>
-          <w:bCs w:val="false"/>
-          <w:i w:val="false"/>
-          <w:i w:val="false"/>
-          <w:iCs w:val="false"/>
-          <w:sz w:val="24"/>
-          <w:szCs w:val="24"/>
-        </w:rPr>
-      </w:pPr>
-      <w:r>
-        <w:rPr>
-          <w:b w:val="false"/>
-          <w:bCs w:val="false"/>
-          <w:i w:val="false"/>
-          <w:iCs w:val="false"/>
-          <w:sz w:val="24"/>
-          <w:szCs w:val="24"/>
-        </w:rPr>
-      </w:r>
-    </w:p>
-    <w:p>
-      <w:pPr>
-        <w:pStyle w:val="Normal"/>
-        <w:jc w:val="left"/>
+        <w:jc w:val="both"/>
+        <w:rPr>
+          <w:b w:val="false"/>
+          <w:b w:val="false"/>
+          <w:bCs w:val="false"/>
+          <w:i w:val="false"/>
+          <w:i w:val="false"/>
+          <w:iCs w:val="false"/>
+          <w:sz w:val="24"/>
+          <w:szCs w:val="24"/>
+        </w:rPr>
+      </w:pPr>
+      <w:r>
+        <w:rPr>
+          <w:b w:val="false"/>
+          <w:bCs w:val="false"/>
+          <w:i w:val="false"/>
+          <w:iCs w:val="false"/>
+          <w:sz w:val="24"/>
+          <w:szCs w:val="24"/>
+        </w:rPr>
+      </w:r>
+    </w:p>
+    <w:p>
+      <w:pPr>
+        <w:pStyle w:val="Normal"/>
+        <w:jc w:val="both"/>
         <w:rPr>
           <w:b w:val="false"/>
           <w:b w:val="false"/>
@@ -2019,33 +2102,33 @@
     <w:p>
       <w:pPr>
         <w:pStyle w:val="Normal"/>
-        <w:jc w:val="left"/>
-        <w:rPr>
-          <w:b w:val="false"/>
-          <w:b w:val="false"/>
-          <w:bCs w:val="false"/>
-          <w:i w:val="false"/>
-          <w:i w:val="false"/>
-          <w:iCs w:val="false"/>
-          <w:sz w:val="24"/>
-          <w:szCs w:val="24"/>
-        </w:rPr>
-      </w:pPr>
-      <w:r>
-        <w:rPr>
-          <w:b w:val="false"/>
-          <w:bCs w:val="false"/>
-          <w:i w:val="false"/>
-          <w:iCs w:val="false"/>
-          <w:sz w:val="24"/>
-          <w:szCs w:val="24"/>
-        </w:rPr>
-      </w:r>
-    </w:p>
-    <w:p>
-      <w:pPr>
-        <w:pStyle w:val="Normal"/>
-        <w:jc w:val="left"/>
+        <w:jc w:val="both"/>
+        <w:rPr>
+          <w:b w:val="false"/>
+          <w:b w:val="false"/>
+          <w:bCs w:val="false"/>
+          <w:i w:val="false"/>
+          <w:i w:val="false"/>
+          <w:iCs w:val="false"/>
+          <w:sz w:val="24"/>
+          <w:szCs w:val="24"/>
+        </w:rPr>
+      </w:pPr>
+      <w:r>
+        <w:rPr>
+          <w:b w:val="false"/>
+          <w:bCs w:val="false"/>
+          <w:i w:val="false"/>
+          <w:iCs w:val="false"/>
+          <w:sz w:val="24"/>
+          <w:szCs w:val="24"/>
+        </w:rPr>
+      </w:r>
+    </w:p>
+    <w:p>
+      <w:pPr>
+        <w:pStyle w:val="Normal"/>
+        <w:jc w:val="both"/>
         <w:rPr>
           <w:b w:val="false"/>
           <w:b w:val="false"/>
@@ -2072,7 +2155,7 @@
     <w:p>
       <w:pPr>
         <w:pStyle w:val="Normal"/>
-        <w:jc w:val="left"/>
+        <w:jc w:val="both"/>
         <w:rPr>
           <w:b/>
           <w:b/>
@@ -2089,7 +2172,7 @@
     <w:p>
       <w:pPr>
         <w:pStyle w:val="Normal"/>
-        <w:jc w:val="left"/>
+        <w:jc w:val="both"/>
         <w:rPr/>
       </w:pPr>
       <w:r>
@@ -2101,39 +2184,50 @@
           <w:sz w:val="24"/>
           <w:szCs w:val="24"/>
         </w:rPr>
-        <w:t>3.3 Łączenie z kontenerem po ssh</w:t>
-      </w:r>
-    </w:p>
-    <w:p>
-      <w:pPr>
-        <w:pStyle w:val="Normal"/>
-        <w:jc w:val="left"/>
-        <w:rPr>
-          <w:b/>
+        <w:t xml:space="preserve">3.3 Łączenie z kontenerem po ssh </w:t>
+      </w:r>
+      <w:r>
+        <w:rPr>
           <w:b/>
           <w:bCs/>
           <w:i w:val="false"/>
-          <w:i w:val="false"/>
-          <w:iCs w:val="false"/>
-          <w:sz w:val="24"/>
-          <w:szCs w:val="24"/>
-        </w:rPr>
-      </w:pPr>
-      <w:r>
-        <w:rPr>
+          <w:iCs w:val="false"/>
+          <w:sz w:val="24"/>
+          <w:szCs w:val="24"/>
+        </w:rPr>
+        <w:t>(opcjonalnie – preferowane jest połączenie tak jak w 3.2)</w:t>
+      </w:r>
+    </w:p>
+    <w:p>
+      <w:pPr>
+        <w:pStyle w:val="Normal"/>
+        <w:jc w:val="both"/>
+        <w:rPr>
+          <w:b/>
           <w:b/>
           <w:bCs/>
           <w:i w:val="false"/>
-          <w:iCs w:val="false"/>
-          <w:sz w:val="24"/>
-          <w:szCs w:val="24"/>
-        </w:rPr>
-      </w:r>
-    </w:p>
-    <w:p>
-      <w:pPr>
-        <w:pStyle w:val="Normal"/>
-        <w:jc w:val="left"/>
+          <w:i w:val="false"/>
+          <w:iCs w:val="false"/>
+          <w:sz w:val="24"/>
+          <w:szCs w:val="24"/>
+        </w:rPr>
+      </w:pPr>
+      <w:r>
+        <w:rPr>
+          <w:b/>
+          <w:bCs/>
+          <w:i w:val="false"/>
+          <w:iCs w:val="false"/>
+          <w:sz w:val="24"/>
+          <w:szCs w:val="24"/>
+        </w:rPr>
+      </w:r>
+    </w:p>
+    <w:p>
+      <w:pPr>
+        <w:pStyle w:val="Normal"/>
+        <w:jc w:val="both"/>
         <w:rPr/>
       </w:pPr>
       <w:r>
@@ -2174,33 +2268,33 @@
     <w:p>
       <w:pPr>
         <w:pStyle w:val="Normal"/>
-        <w:jc w:val="left"/>
-        <w:rPr>
-          <w:b w:val="false"/>
-          <w:b w:val="false"/>
-          <w:bCs w:val="false"/>
-          <w:i w:val="false"/>
-          <w:i w:val="false"/>
-          <w:iCs w:val="false"/>
-          <w:sz w:val="24"/>
-          <w:szCs w:val="24"/>
-        </w:rPr>
-      </w:pPr>
-      <w:r>
-        <w:rPr>
-          <w:b w:val="false"/>
-          <w:bCs w:val="false"/>
-          <w:i w:val="false"/>
-          <w:iCs w:val="false"/>
-          <w:sz w:val="24"/>
-          <w:szCs w:val="24"/>
-        </w:rPr>
-      </w:r>
-    </w:p>
-    <w:p>
-      <w:pPr>
-        <w:pStyle w:val="Normal"/>
-        <w:jc w:val="left"/>
+        <w:jc w:val="both"/>
+        <w:rPr>
+          <w:b w:val="false"/>
+          <w:b w:val="false"/>
+          <w:bCs w:val="false"/>
+          <w:i w:val="false"/>
+          <w:i w:val="false"/>
+          <w:iCs w:val="false"/>
+          <w:sz w:val="24"/>
+          <w:szCs w:val="24"/>
+        </w:rPr>
+      </w:pPr>
+      <w:r>
+        <w:rPr>
+          <w:b w:val="false"/>
+          <w:bCs w:val="false"/>
+          <w:i w:val="false"/>
+          <w:iCs w:val="false"/>
+          <w:sz w:val="24"/>
+          <w:szCs w:val="24"/>
+        </w:rPr>
+      </w:r>
+    </w:p>
+    <w:p>
+      <w:pPr>
+        <w:pStyle w:val="Normal"/>
+        <w:jc w:val="both"/>
         <w:rPr>
           <w:b w:val="false"/>
           <w:b w:val="false"/>
@@ -2227,7 +2321,7 @@
     <w:p>
       <w:pPr>
         <w:pStyle w:val="Normal"/>
-        <w:jc w:val="left"/>
+        <w:jc w:val="both"/>
         <w:rPr/>
       </w:pPr>
       <w:r>
@@ -2259,33 +2353,33 @@
     <w:p>
       <w:pPr>
         <w:pStyle w:val="Normal"/>
-        <w:jc w:val="left"/>
-        <w:rPr>
-          <w:b w:val="false"/>
-          <w:b w:val="false"/>
-          <w:bCs w:val="false"/>
-          <w:i/>
-          <w:i/>
-          <w:iCs/>
-          <w:sz w:val="24"/>
-          <w:szCs w:val="24"/>
-        </w:rPr>
-      </w:pPr>
-      <w:r>
-        <w:rPr>
-          <w:b w:val="false"/>
-          <w:bCs w:val="false"/>
-          <w:i/>
-          <w:iCs/>
-          <w:sz w:val="24"/>
-          <w:szCs w:val="24"/>
-        </w:rPr>
-      </w:r>
-    </w:p>
-    <w:p>
-      <w:pPr>
-        <w:pStyle w:val="Normal"/>
-        <w:jc w:val="left"/>
+        <w:jc w:val="both"/>
+        <w:rPr>
+          <w:b w:val="false"/>
+          <w:b w:val="false"/>
+          <w:bCs w:val="false"/>
+          <w:i/>
+          <w:i/>
+          <w:iCs/>
+          <w:sz w:val="24"/>
+          <w:szCs w:val="24"/>
+        </w:rPr>
+      </w:pPr>
+      <w:r>
+        <w:rPr>
+          <w:b w:val="false"/>
+          <w:bCs w:val="false"/>
+          <w:i/>
+          <w:iCs/>
+          <w:sz w:val="24"/>
+          <w:szCs w:val="24"/>
+        </w:rPr>
+      </w:r>
+    </w:p>
+    <w:p>
+      <w:pPr>
+        <w:pStyle w:val="Normal"/>
+        <w:jc w:val="both"/>
         <w:rPr/>
       </w:pPr>
       <w:r>
@@ -2350,33 +2444,33 @@
     <w:p>
       <w:pPr>
         <w:pStyle w:val="Normal"/>
-        <w:jc w:val="left"/>
-        <w:rPr>
-          <w:b w:val="false"/>
-          <w:b w:val="false"/>
-          <w:bCs w:val="false"/>
-          <w:i w:val="false"/>
-          <w:i w:val="false"/>
-          <w:iCs w:val="false"/>
-          <w:sz w:val="24"/>
-          <w:szCs w:val="24"/>
-        </w:rPr>
-      </w:pPr>
-      <w:r>
-        <w:rPr>
-          <w:b w:val="false"/>
-          <w:bCs w:val="false"/>
-          <w:i w:val="false"/>
-          <w:iCs w:val="false"/>
-          <w:sz w:val="24"/>
-          <w:szCs w:val="24"/>
-        </w:rPr>
-      </w:r>
-    </w:p>
-    <w:p>
-      <w:pPr>
-        <w:pStyle w:val="Normal"/>
-        <w:jc w:val="left"/>
+        <w:jc w:val="both"/>
+        <w:rPr>
+          <w:b w:val="false"/>
+          <w:b w:val="false"/>
+          <w:bCs w:val="false"/>
+          <w:i w:val="false"/>
+          <w:i w:val="false"/>
+          <w:iCs w:val="false"/>
+          <w:sz w:val="24"/>
+          <w:szCs w:val="24"/>
+        </w:rPr>
+      </w:pPr>
+      <w:r>
+        <w:rPr>
+          <w:b w:val="false"/>
+          <w:bCs w:val="false"/>
+          <w:i w:val="false"/>
+          <w:iCs w:val="false"/>
+          <w:sz w:val="24"/>
+          <w:szCs w:val="24"/>
+        </w:rPr>
+      </w:r>
+    </w:p>
+    <w:p>
+      <w:pPr>
+        <w:pStyle w:val="Normal"/>
+        <w:jc w:val="both"/>
         <w:rPr/>
       </w:pPr>
       <w:r>
@@ -2416,33 +2510,33 @@
     <w:p>
       <w:pPr>
         <w:pStyle w:val="Normal"/>
-        <w:jc w:val="left"/>
-        <w:rPr>
-          <w:b w:val="false"/>
-          <w:b w:val="false"/>
-          <w:bCs w:val="false"/>
-          <w:i w:val="false"/>
-          <w:i w:val="false"/>
-          <w:iCs w:val="false"/>
-          <w:sz w:val="24"/>
-          <w:szCs w:val="24"/>
-        </w:rPr>
-      </w:pPr>
-      <w:r>
-        <w:rPr>
-          <w:b w:val="false"/>
-          <w:bCs w:val="false"/>
-          <w:i w:val="false"/>
-          <w:iCs w:val="false"/>
-          <w:sz w:val="24"/>
-          <w:szCs w:val="24"/>
-        </w:rPr>
-      </w:r>
-    </w:p>
-    <w:p>
-      <w:pPr>
-        <w:pStyle w:val="Normal"/>
-        <w:jc w:val="left"/>
+        <w:jc w:val="both"/>
+        <w:rPr>
+          <w:b w:val="false"/>
+          <w:b w:val="false"/>
+          <w:bCs w:val="false"/>
+          <w:i w:val="false"/>
+          <w:i w:val="false"/>
+          <w:iCs w:val="false"/>
+          <w:sz w:val="24"/>
+          <w:szCs w:val="24"/>
+        </w:rPr>
+      </w:pPr>
+      <w:r>
+        <w:rPr>
+          <w:b w:val="false"/>
+          <w:bCs w:val="false"/>
+          <w:i w:val="false"/>
+          <w:iCs w:val="false"/>
+          <w:sz w:val="24"/>
+          <w:szCs w:val="24"/>
+        </w:rPr>
+      </w:r>
+    </w:p>
+    <w:p>
+      <w:pPr>
+        <w:pStyle w:val="Normal"/>
+        <w:jc w:val="both"/>
         <w:rPr>
           <w:b w:val="false"/>
           <w:b w:val="false"/>
@@ -2491,33 +2585,59 @@
     <w:p>
       <w:pPr>
         <w:pStyle w:val="Normal"/>
-        <w:jc w:val="left"/>
-        <w:rPr>
-          <w:b w:val="false"/>
-          <w:b w:val="false"/>
-          <w:bCs w:val="false"/>
-          <w:i w:val="false"/>
-          <w:i w:val="false"/>
-          <w:iCs w:val="false"/>
-          <w:sz w:val="24"/>
-          <w:szCs w:val="24"/>
-        </w:rPr>
-      </w:pPr>
-      <w:r>
-        <w:rPr>
-          <w:b w:val="false"/>
-          <w:bCs w:val="false"/>
-          <w:i w:val="false"/>
-          <w:iCs w:val="false"/>
-          <w:sz w:val="24"/>
-          <w:szCs w:val="24"/>
-        </w:rPr>
-      </w:r>
-    </w:p>
-    <w:p>
-      <w:pPr>
-        <w:pStyle w:val="Normal"/>
-        <w:jc w:val="left"/>
+        <w:jc w:val="both"/>
+        <w:rPr>
+          <w:b w:val="false"/>
+          <w:b w:val="false"/>
+          <w:bCs w:val="false"/>
+          <w:i w:val="false"/>
+          <w:i w:val="false"/>
+          <w:iCs w:val="false"/>
+          <w:sz w:val="24"/>
+          <w:szCs w:val="24"/>
+        </w:rPr>
+      </w:pPr>
+      <w:r>
+        <w:rPr>
+          <w:b w:val="false"/>
+          <w:bCs w:val="false"/>
+          <w:i w:val="false"/>
+          <w:iCs w:val="false"/>
+          <w:sz w:val="24"/>
+          <w:szCs w:val="24"/>
+        </w:rPr>
+      </w:r>
+    </w:p>
+    <w:p>
+      <w:pPr>
+        <w:pStyle w:val="Normal"/>
+        <w:jc w:val="both"/>
+        <w:rPr>
+          <w:b w:val="false"/>
+          <w:b w:val="false"/>
+          <w:bCs w:val="false"/>
+          <w:i w:val="false"/>
+          <w:i w:val="false"/>
+          <w:iCs w:val="false"/>
+          <w:sz w:val="24"/>
+          <w:szCs w:val="24"/>
+        </w:rPr>
+      </w:pPr>
+      <w:r>
+        <w:rPr>
+          <w:b w:val="false"/>
+          <w:bCs w:val="false"/>
+          <w:i w:val="false"/>
+          <w:iCs w:val="false"/>
+          <w:sz w:val="24"/>
+          <w:szCs w:val="24"/>
+        </w:rPr>
+      </w:r>
+    </w:p>
+    <w:p>
+      <w:pPr>
+        <w:pStyle w:val="Normal"/>
+        <w:jc w:val="both"/>
         <w:rPr/>
       </w:pPr>
       <w:bookmarkStart w:id="0" w:name="__DdeLink__131_1074123173"/>
@@ -2548,7 +2668,7 @@
     <w:p>
       <w:pPr>
         <w:pStyle w:val="Normal"/>
-        <w:jc w:val="left"/>
+        <w:jc w:val="both"/>
         <w:rPr>
           <w:b/>
           <w:b/>
@@ -2565,7 +2685,7 @@
     <w:p>
       <w:pPr>
         <w:pStyle w:val="Normal"/>
-        <w:jc w:val="left"/>
+        <w:jc w:val="both"/>
         <w:rPr>
           <w:b w:val="false"/>
           <w:b w:val="false"/>
@@ -2616,7 +2736,7 @@
     <w:p>
       <w:pPr>
         <w:pStyle w:val="Normal"/>
-        <w:jc w:val="left"/>
+        <w:jc w:val="both"/>
         <w:rPr>
           <w:u w:val="none"/>
         </w:rPr>
@@ -2630,7 +2750,7 @@
     <w:p>
       <w:pPr>
         <w:pStyle w:val="Normal"/>
-        <w:jc w:val="left"/>
+        <w:jc w:val="both"/>
         <w:rPr>
           <w:b w:val="false"/>
           <w:b w:val="false"/>
@@ -2658,7 +2778,7 @@
     <w:p>
       <w:pPr>
         <w:pStyle w:val="Normal"/>
-        <w:jc w:val="left"/>
+        <w:jc w:val="both"/>
         <w:rPr/>
       </w:pPr>
       <w:r>
@@ -2677,7 +2797,7 @@
     <w:p>
       <w:pPr>
         <w:pStyle w:val="Normal"/>
-        <w:jc w:val="left"/>
+        <w:jc w:val="both"/>
         <w:rPr>
           <w:u w:val="none"/>
         </w:rPr>
@@ -2691,7 +2811,7 @@
     <w:p>
       <w:pPr>
         <w:pStyle w:val="Normal"/>
-        <w:jc w:val="left"/>
+        <w:jc w:val="both"/>
         <w:rPr/>
       </w:pPr>
       <w:r>
@@ -2704,304 +2824,323 @@
           <w:szCs w:val="24"/>
           <w:u w:val="none"/>
         </w:rPr>
-        <w:t xml:space="preserve">Zatrzymuje on kontener o nazwie pr-labs (ta sama nazwa została użyta przy poleceniu run oraz widać ją w wyniku wykonania komendy docker ps). </w:t>
-      </w:r>
-    </w:p>
-    <w:p>
-      <w:pPr>
-        <w:pStyle w:val="Normal"/>
-        <w:jc w:val="left"/>
-        <w:rPr>
+        <w:t>Zatrzymuje on kontener o nazwie pr</w:t>
+      </w:r>
+      <w:r>
+        <w:rPr>
+          <w:b w:val="false"/>
+          <w:bCs w:val="false"/>
+          <w:i w:val="false"/>
+          <w:iCs w:val="false"/>
+          <w:sz w:val="24"/>
+          <w:szCs w:val="24"/>
           <w:u w:val="none"/>
         </w:rPr>
-      </w:pPr>
-      <w:r>
-        <w:rPr>
+        <w:t>c</w:t>
+      </w:r>
+      <w:r>
+        <w:rPr>
+          <w:b w:val="false"/>
+          <w:bCs w:val="false"/>
+          <w:i w:val="false"/>
+          <w:iCs w:val="false"/>
+          <w:sz w:val="24"/>
+          <w:szCs w:val="24"/>
           <w:u w:val="none"/>
         </w:rPr>
-      </w:r>
-    </w:p>
-    <w:p>
-      <w:pPr>
-        <w:pStyle w:val="Normal"/>
-        <w:jc w:val="left"/>
-        <w:rPr>
-          <w:b w:val="false"/>
-          <w:b w:val="false"/>
-          <w:bCs w:val="false"/>
-          <w:i w:val="false"/>
+        <w:t xml:space="preserve">-labs (ta sama nazwa została użyta przy poleceniu run oraz widać ją w wyniku wykonania komendy docker ps). </w:t>
+      </w:r>
+    </w:p>
+    <w:p>
+      <w:pPr>
+        <w:pStyle w:val="Normal"/>
+        <w:jc w:val="both"/>
+        <w:rPr>
+          <w:u w:val="none"/>
+        </w:rPr>
+      </w:pPr>
+      <w:r>
+        <w:rPr>
+          <w:u w:val="none"/>
+        </w:rPr>
+      </w:r>
+    </w:p>
+    <w:p>
+      <w:pPr>
+        <w:pStyle w:val="Normal"/>
+        <w:jc w:val="both"/>
+        <w:rPr/>
+      </w:pPr>
+      <w:r>
+        <w:rPr>
+          <w:b w:val="false"/>
+          <w:bCs w:val="false"/>
           <w:i w:val="false"/>
           <w:iCs w:val="false"/>
           <w:sz w:val="24"/>
           <w:szCs w:val="24"/>
           <w:u w:val="single"/>
         </w:rPr>
-      </w:pPr>
-      <w:r>
-        <w:rPr>
-          <w:b w:val="false"/>
-          <w:bCs w:val="false"/>
-          <w:i w:val="false"/>
-          <w:iCs w:val="false"/>
-          <w:sz w:val="24"/>
-          <w:szCs w:val="24"/>
-          <w:u w:val="single"/>
-        </w:rPr>
-        <w:t xml:space="preserve">UWAGA!!! - Po zatrzymaniu kontenera wszystkie pliki na nim zapisane są tracone!!! </w:t>
-      </w:r>
-      <w:r>
-        <w:rPr>
-          <w:b w:val="false"/>
-          <w:bCs w:val="false"/>
-          <w:i w:val="false"/>
-          <w:iCs w:val="false"/>
+        <w:t>UWAGA!!! - Po zatrzymaniu kontenera wszystkie pliki na nim zapisane są tracone!!!</w:t>
+      </w:r>
+    </w:p>
+    <w:p>
+      <w:pPr>
+        <w:pStyle w:val="Normal"/>
+        <w:jc w:val="both"/>
+        <w:rPr>
           <w:color w:val="FF0000"/>
-          <w:sz w:val="24"/>
-          <w:szCs w:val="24"/>
-          <w:u w:val="single"/>
-        </w:rPr>
-        <w:t>Jeśli podczas pisania instukcji wyjdzie, że studenci będą musieli zapisać jakieś pliki to zrobi się to poprzez zamontowanie jednego z katalogów hosta do kontenera.</w:t>
-      </w:r>
-    </w:p>
-    <w:p>
-      <w:pPr>
-        <w:pStyle w:val="Normal"/>
-        <w:jc w:val="left"/>
+        </w:rPr>
+      </w:pPr>
+      <w:r>
         <w:rPr>
           <w:color w:val="FF0000"/>
         </w:rPr>
-      </w:pPr>
-      <w:r>
+      </w:r>
+    </w:p>
+    <w:p>
+      <w:pPr>
+        <w:pStyle w:val="Normal"/>
+        <w:jc w:val="both"/>
+        <w:rPr/>
+      </w:pPr>
+      <w:r>
+        <w:rPr>
+          <w:b/>
+          <w:bCs/>
+          <w:i w:val="false"/>
+          <w:iCs w:val="false"/>
+          <w:color w:val="00000A"/>
+          <w:sz w:val="24"/>
+          <w:szCs w:val="24"/>
+        </w:rPr>
+        <w:t>3.4 Uruchamianie programów bez łączenia</w:t>
+      </w:r>
+    </w:p>
+    <w:p>
+      <w:pPr>
+        <w:pStyle w:val="Normal"/>
+        <w:jc w:val="both"/>
+        <w:rPr>
+          <w:b/>
+          <w:b/>
+          <w:bCs/>
+          <w:i w:val="false"/>
+          <w:i w:val="false"/>
+          <w:iCs w:val="false"/>
+          <w:color w:val="00000A"/>
+          <w:sz w:val="24"/>
+          <w:szCs w:val="24"/>
+        </w:rPr>
+      </w:pPr>
+      <w:r>
+        <w:rPr/>
+      </w:r>
+    </w:p>
+    <w:p>
+      <w:pPr>
+        <w:pStyle w:val="Normal"/>
+        <w:jc w:val="both"/>
+        <w:rPr>
+          <w:b w:val="false"/>
+          <w:b w:val="false"/>
+          <w:bCs w:val="false"/>
+          <w:color w:val="00000A"/>
+        </w:rPr>
+      </w:pPr>
+      <w:r>
+        <w:rPr>
+          <w:b w:val="false"/>
+          <w:bCs w:val="false"/>
+          <w:i w:val="false"/>
+          <w:iCs w:val="false"/>
+          <w:color w:val="00000A"/>
+          <w:sz w:val="24"/>
+          <w:szCs w:val="24"/>
+        </w:rPr>
+        <w:t>Przygotowano również skrpyty pozwalające na uruchomienie eclipse i wireshark bezpośrednio:</w:t>
+      </w:r>
+    </w:p>
+    <w:p>
+      <w:pPr>
+        <w:pStyle w:val="Normal"/>
+        <w:jc w:val="both"/>
+        <w:rPr>
+          <w:i w:val="false"/>
+          <w:i w:val="false"/>
+          <w:iCs w:val="false"/>
+          <w:sz w:val="24"/>
+          <w:szCs w:val="24"/>
+        </w:rPr>
+      </w:pPr>
+      <w:r>
+        <w:rPr>
+          <w:i w:val="false"/>
+          <w:iCs w:val="false"/>
+          <w:sz w:val="24"/>
+          <w:szCs w:val="24"/>
+        </w:rPr>
+      </w:r>
+    </w:p>
+    <w:p>
+      <w:pPr>
+        <w:pStyle w:val="Normal"/>
+        <w:jc w:val="both"/>
+        <w:rPr>
+          <w:b w:val="false"/>
+          <w:b w:val="false"/>
+          <w:bCs w:val="false"/>
+          <w:color w:val="00000A"/>
+        </w:rPr>
+      </w:pPr>
+      <w:r>
+        <w:rPr>
+          <w:b w:val="false"/>
+          <w:bCs w:val="false"/>
+          <w:i w:val="false"/>
+          <w:iCs w:val="false"/>
+          <w:color w:val="00000A"/>
+          <w:sz w:val="24"/>
+          <w:szCs w:val="24"/>
+        </w:rPr>
+        <w:t>wireshark_root.sh</w:t>
+      </w:r>
+    </w:p>
+    <w:p>
+      <w:pPr>
+        <w:pStyle w:val="Normal"/>
+        <w:jc w:val="both"/>
+        <w:rPr>
+          <w:b w:val="false"/>
+          <w:b w:val="false"/>
+          <w:bCs w:val="false"/>
+          <w:color w:val="00000A"/>
+        </w:rPr>
+      </w:pPr>
+      <w:r>
+        <w:rPr>
+          <w:b w:val="false"/>
+          <w:bCs w:val="false"/>
+          <w:i w:val="false"/>
+          <w:iCs w:val="false"/>
+          <w:color w:val="00000A"/>
+          <w:sz w:val="24"/>
+          <w:szCs w:val="24"/>
+        </w:rPr>
+        <w:t>wireshark_student.sh</w:t>
+      </w:r>
+    </w:p>
+    <w:p>
+      <w:pPr>
+        <w:pStyle w:val="Normal"/>
+        <w:jc w:val="both"/>
+        <w:rPr>
+          <w:b w:val="false"/>
+          <w:b w:val="false"/>
+          <w:bCs w:val="false"/>
+          <w:color w:val="00000A"/>
+        </w:rPr>
+      </w:pPr>
+      <w:r>
+        <w:rPr>
+          <w:b w:val="false"/>
+          <w:bCs w:val="false"/>
+          <w:i w:val="false"/>
+          <w:iCs w:val="false"/>
+          <w:color w:val="00000A"/>
+          <w:sz w:val="24"/>
+          <w:szCs w:val="24"/>
+        </w:rPr>
+        <w:t>eclipse_root.sh</w:t>
+      </w:r>
+    </w:p>
+    <w:p>
+      <w:pPr>
+        <w:pStyle w:val="Normal"/>
+        <w:jc w:val="both"/>
+        <w:rPr>
+          <w:b w:val="false"/>
+          <w:b w:val="false"/>
+          <w:bCs w:val="false"/>
+          <w:color w:val="00000A"/>
+        </w:rPr>
+      </w:pPr>
+      <w:r>
+        <w:rPr>
+          <w:b w:val="false"/>
+          <w:bCs w:val="false"/>
+          <w:i w:val="false"/>
+          <w:iCs w:val="false"/>
+          <w:color w:val="00000A"/>
+          <w:sz w:val="24"/>
+          <w:szCs w:val="24"/>
+        </w:rPr>
+        <w:t>eclipse_student.sh</w:t>
+      </w:r>
+    </w:p>
+    <w:p>
+      <w:pPr>
+        <w:pStyle w:val="Normal"/>
+        <w:jc w:val="both"/>
+        <w:rPr>
+          <w:i w:val="false"/>
+          <w:i w:val="false"/>
+          <w:iCs w:val="false"/>
+          <w:sz w:val="24"/>
+          <w:szCs w:val="24"/>
+        </w:rPr>
+      </w:pPr>
+      <w:r>
+        <w:rPr>
+          <w:i w:val="false"/>
+          <w:iCs w:val="false"/>
+          <w:sz w:val="24"/>
+          <w:szCs w:val="24"/>
+        </w:rPr>
+      </w:r>
+    </w:p>
+    <w:p>
+      <w:pPr>
+        <w:pStyle w:val="Normal"/>
+        <w:jc w:val="both"/>
+        <w:rPr>
+          <w:b w:val="false"/>
+          <w:b w:val="false"/>
+          <w:bCs w:val="false"/>
+          <w:color w:val="00000A"/>
+        </w:rPr>
+      </w:pPr>
+      <w:r>
+        <w:rPr>
+          <w:b w:val="false"/>
+          <w:bCs w:val="false"/>
+          <w:i w:val="false"/>
+          <w:iCs w:val="false"/>
+          <w:color w:val="00000A"/>
+          <w:sz w:val="24"/>
+          <w:szCs w:val="24"/>
+        </w:rPr>
+        <w:t>Wystarczy wywołać odpowiedni ze skryptów i program zostanie uruchomiony z odpowiednimi uprawnieniami.</w:t>
+      </w:r>
+    </w:p>
+    <w:p>
+      <w:pPr>
+        <w:pStyle w:val="Normal"/>
+        <w:jc w:val="both"/>
         <w:rPr>
           <w:color w:val="FF0000"/>
         </w:rPr>
-      </w:r>
-    </w:p>
-    <w:p>
-      <w:pPr>
-        <w:pStyle w:val="Normal"/>
-        <w:jc w:val="left"/>
-        <w:rPr>
-          <w:color w:val="00000A"/>
-        </w:rPr>
-      </w:pPr>
-      <w:r>
-        <w:rPr>
-          <w:b/>
-          <w:bCs/>
-          <w:i w:val="false"/>
-          <w:iCs w:val="false"/>
-          <w:color w:val="00000A"/>
-          <w:sz w:val="24"/>
-          <w:szCs w:val="24"/>
-        </w:rPr>
-        <w:t>3.4 Uruchamianie programów bez łączenia</w:t>
-      </w:r>
-    </w:p>
-    <w:p>
-      <w:pPr>
-        <w:pStyle w:val="Normal"/>
-        <w:jc w:val="left"/>
-        <w:rPr>
-          <w:b w:val="false"/>
-          <w:b w:val="false"/>
-          <w:bCs w:val="false"/>
-          <w:color w:val="00000A"/>
-        </w:rPr>
-      </w:pPr>
-      <w:r>
-        <w:rPr>
-          <w:b w:val="false"/>
-          <w:bCs w:val="false"/>
-          <w:i w:val="false"/>
-          <w:iCs w:val="false"/>
-          <w:color w:val="00000A"/>
-          <w:sz w:val="24"/>
-          <w:szCs w:val="24"/>
-        </w:rPr>
-        <w:t>Przygotowano również skrpyty pozwalające na uruchomienie eclipse i wireshark bezpośrednio:</w:t>
-      </w:r>
-    </w:p>
-    <w:p>
-      <w:pPr>
-        <w:pStyle w:val="Normal"/>
-        <w:jc w:val="left"/>
-        <w:rPr>
-          <w:i w:val="false"/>
-          <w:i w:val="false"/>
-          <w:iCs w:val="false"/>
-          <w:sz w:val="24"/>
-          <w:szCs w:val="24"/>
-        </w:rPr>
-      </w:pPr>
-      <w:r>
-        <w:rPr>
-          <w:i w:val="false"/>
-          <w:iCs w:val="false"/>
-          <w:sz w:val="24"/>
-          <w:szCs w:val="24"/>
-        </w:rPr>
-      </w:r>
-    </w:p>
-    <w:p>
-      <w:pPr>
-        <w:pStyle w:val="Normal"/>
-        <w:jc w:val="left"/>
-        <w:rPr>
-          <w:b w:val="false"/>
-          <w:b w:val="false"/>
-          <w:bCs w:val="false"/>
-          <w:color w:val="00000A"/>
-        </w:rPr>
-      </w:pPr>
-      <w:r>
-        <w:rPr>
-          <w:b w:val="false"/>
-          <w:bCs w:val="false"/>
-          <w:i w:val="false"/>
-          <w:iCs w:val="false"/>
-          <w:color w:val="00000A"/>
-          <w:sz w:val="24"/>
-          <w:szCs w:val="24"/>
-        </w:rPr>
-        <w:t>wireshark_root.sh</w:t>
-      </w:r>
-    </w:p>
-    <w:p>
-      <w:pPr>
-        <w:pStyle w:val="Normal"/>
-        <w:jc w:val="left"/>
-        <w:rPr>
-          <w:b w:val="false"/>
-          <w:b w:val="false"/>
-          <w:bCs w:val="false"/>
-          <w:color w:val="00000A"/>
-        </w:rPr>
-      </w:pPr>
-      <w:r>
-        <w:rPr>
-          <w:b w:val="false"/>
-          <w:bCs w:val="false"/>
-          <w:i w:val="false"/>
-          <w:iCs w:val="false"/>
-          <w:color w:val="00000A"/>
-          <w:sz w:val="24"/>
-          <w:szCs w:val="24"/>
-        </w:rPr>
-        <w:t>wireshark_student.sh</w:t>
-      </w:r>
-    </w:p>
-    <w:p>
-      <w:pPr>
-        <w:pStyle w:val="Normal"/>
-        <w:jc w:val="left"/>
-        <w:rPr>
-          <w:b w:val="false"/>
-          <w:b w:val="false"/>
-          <w:bCs w:val="false"/>
-          <w:color w:val="00000A"/>
-        </w:rPr>
-      </w:pPr>
-      <w:r>
-        <w:rPr>
-          <w:b w:val="false"/>
-          <w:bCs w:val="false"/>
-          <w:i w:val="false"/>
-          <w:iCs w:val="false"/>
-          <w:color w:val="00000A"/>
-          <w:sz w:val="24"/>
-          <w:szCs w:val="24"/>
-        </w:rPr>
-        <w:t>eclipse_root.sh</w:t>
-      </w:r>
-    </w:p>
-    <w:p>
-      <w:pPr>
-        <w:pStyle w:val="Normal"/>
-        <w:jc w:val="left"/>
-        <w:rPr>
-          <w:b w:val="false"/>
-          <w:b w:val="false"/>
-          <w:bCs w:val="false"/>
-          <w:color w:val="00000A"/>
-        </w:rPr>
-      </w:pPr>
-      <w:r>
-        <w:rPr>
-          <w:b w:val="false"/>
-          <w:bCs w:val="false"/>
-          <w:i w:val="false"/>
-          <w:iCs w:val="false"/>
-          <w:color w:val="00000A"/>
-          <w:sz w:val="24"/>
-          <w:szCs w:val="24"/>
-        </w:rPr>
-        <w:t>eclipse_student.sh</w:t>
-      </w:r>
-    </w:p>
-    <w:p>
-      <w:pPr>
-        <w:pStyle w:val="Normal"/>
-        <w:jc w:val="left"/>
-        <w:rPr>
-          <w:i w:val="false"/>
-          <w:i w:val="false"/>
-          <w:iCs w:val="false"/>
-          <w:sz w:val="24"/>
-          <w:szCs w:val="24"/>
-        </w:rPr>
-      </w:pPr>
-      <w:r>
-        <w:rPr>
-          <w:i w:val="false"/>
-          <w:iCs w:val="false"/>
-          <w:sz w:val="24"/>
-          <w:szCs w:val="24"/>
-        </w:rPr>
-      </w:r>
-    </w:p>
-    <w:p>
-      <w:pPr>
-        <w:pStyle w:val="Normal"/>
-        <w:jc w:val="left"/>
-        <w:rPr>
-          <w:b w:val="false"/>
-          <w:b w:val="false"/>
-          <w:bCs w:val="false"/>
-          <w:color w:val="00000A"/>
-        </w:rPr>
-      </w:pPr>
-      <w:r>
-        <w:rPr>
-          <w:b w:val="false"/>
-          <w:bCs w:val="false"/>
-          <w:i w:val="false"/>
-          <w:iCs w:val="false"/>
-          <w:color w:val="00000A"/>
-          <w:sz w:val="24"/>
-          <w:szCs w:val="24"/>
-        </w:rPr>
-        <w:t>Wystarczy wywołać odpowiedni ze skryptów i program zostanie uruchomiony z odpowiednimi uprawnieniami.</w:t>
-      </w:r>
-    </w:p>
-    <w:p>
-      <w:pPr>
-        <w:pStyle w:val="Normal"/>
-        <w:jc w:val="left"/>
+      </w:pPr>
+      <w:r>
         <w:rPr>
           <w:color w:val="FF0000"/>
         </w:rPr>
-      </w:pPr>
-      <w:r>
-        <w:rPr>
-          <w:color w:val="FF0000"/>
-        </w:rPr>
-      </w:r>
-    </w:p>
-    <w:p>
-      <w:pPr>
-        <w:pStyle w:val="Normal"/>
-        <w:jc w:val="left"/>
+      </w:r>
+    </w:p>
+    <w:p>
+      <w:pPr>
+        <w:pStyle w:val="Normal"/>
+        <w:jc w:val="both"/>
         <w:rPr>
           <w:b/>
           <w:b/>
@@ -3032,7 +3171,7 @@
     <w:p>
       <w:pPr>
         <w:pStyle w:val="Normal"/>
-        <w:jc w:val="left"/>
+        <w:jc w:val="both"/>
         <w:rPr>
           <w:b/>
           <w:b/>
@@ -3062,7 +3201,7 @@
     <w:p>
       <w:pPr>
         <w:pStyle w:val="Normal"/>
-        <w:jc w:val="left"/>
+        <w:jc w:val="both"/>
         <w:rPr>
           <w:b w:val="false"/>
           <w:b w:val="false"/>
@@ -3097,7 +3236,7 @@
           <w:ilvl w:val="0"/>
           <w:numId w:val="2"/>
         </w:numPr>
-        <w:jc w:val="left"/>
+        <w:jc w:val="both"/>
         <w:rPr/>
       </w:pPr>
       <w:r>
@@ -3121,165 +3260,817 @@
           <w:ilvl w:val="0"/>
           <w:numId w:val="2"/>
         </w:numPr>
+        <w:jc w:val="both"/>
+        <w:rPr/>
+      </w:pPr>
+      <w:r>
+        <w:rPr>
+          <w:b w:val="false"/>
+          <w:bCs w:val="false"/>
+          <w:i w:val="false"/>
+          <w:iCs w:val="false"/>
+          <w:color w:val="00000A"/>
+          <w:sz w:val="24"/>
+          <w:szCs w:val="24"/>
+          <w:u w:val="none"/>
+        </w:rPr>
+        <w:t>Eclipse → środowisko programistyczne</w:t>
+      </w:r>
+    </w:p>
+    <w:p>
+      <w:pPr>
+        <w:pStyle w:val="Normal"/>
+        <w:jc w:val="both"/>
+        <w:rPr>
+          <w:b w:val="false"/>
+          <w:b w:val="false"/>
+          <w:bCs w:val="false"/>
+          <w:i w:val="false"/>
+          <w:i w:val="false"/>
+          <w:iCs w:val="false"/>
+          <w:color w:val="00000A"/>
+          <w:sz w:val="24"/>
+          <w:szCs w:val="24"/>
+          <w:u w:val="none"/>
+        </w:rPr>
+      </w:pPr>
+      <w:r>
+        <w:rPr>
+          <w:b w:val="false"/>
+          <w:bCs w:val="false"/>
+          <w:i w:val="false"/>
+          <w:iCs w:val="false"/>
+          <w:color w:val="00000A"/>
+          <w:sz w:val="24"/>
+          <w:szCs w:val="24"/>
+          <w:u w:val="none"/>
+        </w:rPr>
+      </w:r>
+    </w:p>
+    <w:p>
+      <w:pPr>
+        <w:pStyle w:val="Normal"/>
+        <w:jc w:val="both"/>
+        <w:rPr/>
+      </w:pPr>
+      <w:r>
+        <w:rPr>
+          <w:b/>
+          <w:bCs/>
+          <w:i w:val="false"/>
+          <w:iCs w:val="false"/>
+          <w:color w:val="00000A"/>
+          <w:sz w:val="24"/>
+          <w:szCs w:val="24"/>
+          <w:u w:val="none"/>
+        </w:rPr>
+        <w:t>4.1 Eclipse</w:t>
+      </w:r>
+      <w:r>
+        <w:rPr>
+          <w:b w:val="false"/>
+          <w:bCs w:val="false"/>
+          <w:i w:val="false"/>
+          <w:iCs w:val="false"/>
+          <w:color w:val="00000A"/>
+          <w:sz w:val="24"/>
+          <w:szCs w:val="24"/>
+          <w:u w:val="none"/>
+        </w:rPr>
+        <w:t xml:space="preserve">Jako środowisko programistyczne wybrano IDE Eclipse. Zostało ono pobrane do katalogu /home/student/eclipse. Dzięki dowiązaniu symblicznemiu można je uruchomić poleceniem </w:t>
+      </w:r>
+      <w:r>
+        <w:rPr>
+          <w:b w:val="false"/>
+          <w:bCs w:val="false"/>
+          <w:i/>
+          <w:iCs/>
+          <w:color w:val="00000A"/>
+          <w:sz w:val="24"/>
+          <w:szCs w:val="24"/>
+          <w:u w:val="none"/>
+        </w:rPr>
+        <w:t>eclipse</w:t>
+      </w:r>
+      <w:r>
+        <w:rPr>
+          <w:b w:val="false"/>
+          <w:bCs w:val="false"/>
+          <w:i w:val="false"/>
+          <w:iCs w:val="false"/>
+          <w:color w:val="00000A"/>
+          <w:sz w:val="24"/>
+          <w:szCs w:val="24"/>
+          <w:u w:val="none"/>
+        </w:rPr>
+        <w:t>. Dostępna wersja zawiera wszystkie niezbędne narzędzia ułatwiające pracę z kodem napisanym w językach C/C++.</w:t>
+      </w:r>
+    </w:p>
+    <w:p>
+      <w:pPr>
+        <w:pStyle w:val="Normal"/>
+        <w:jc w:val="both"/>
+        <w:rPr>
+          <w:rFonts w:ascii="Liberation Serif" w:hAnsi="Liberation Serif"/>
+          <w:b w:val="false"/>
+          <w:b w:val="false"/>
+          <w:bCs w:val="false"/>
+          <w:i w:val="false"/>
+          <w:i w:val="false"/>
+          <w:iCs w:val="false"/>
+          <w:color w:val="000000"/>
+          <w:sz w:val="24"/>
+          <w:szCs w:val="24"/>
+          <w:u w:val="none"/>
+        </w:rPr>
+      </w:pPr>
+      <w:r>
+        <w:rPr/>
+      </w:r>
+    </w:p>
+    <w:p>
+      <w:pPr>
+        <w:pStyle w:val="Normal"/>
+        <w:jc w:val="both"/>
+        <w:rPr>
+          <w:b/>
+          <w:b/>
+          <w:bCs/>
+        </w:rPr>
+      </w:pPr>
+      <w:r>
+        <w:rPr>
+          <w:b/>
+          <w:bCs/>
+          <w:i w:val="false"/>
+          <w:iCs w:val="false"/>
+          <w:color w:val="000000"/>
+          <w:sz w:val="24"/>
+          <w:szCs w:val="24"/>
+          <w:u w:val="none"/>
+        </w:rPr>
+        <w:t>4.1.1 Hello World</w:t>
+      </w:r>
+    </w:p>
+    <w:p>
+      <w:pPr>
+        <w:pStyle w:val="Normal"/>
+        <w:jc w:val="both"/>
+        <w:rPr>
+          <w:rFonts w:ascii="Liberation Serif" w:hAnsi="Liberation Serif"/>
+          <w:i w:val="false"/>
+          <w:i w:val="false"/>
+          <w:iCs w:val="false"/>
+          <w:color w:val="000000"/>
+          <w:sz w:val="24"/>
+          <w:szCs w:val="24"/>
+          <w:u w:val="none"/>
+        </w:rPr>
+      </w:pPr>
+      <w:r>
+        <w:rPr>
+          <w:b/>
+          <w:bCs/>
+        </w:rPr>
+      </w:r>
+    </w:p>
+    <w:p>
+      <w:pPr>
+        <w:pStyle w:val="Normal"/>
+        <w:jc w:val="both"/>
+        <w:rPr>
+          <w:b w:val="false"/>
+          <w:b w:val="false"/>
+          <w:bCs w:val="false"/>
+        </w:rPr>
+      </w:pPr>
+      <w:r>
+        <w:rPr>
+          <w:b w:val="false"/>
+          <w:bCs w:val="false"/>
+          <w:i w:val="false"/>
+          <w:iCs w:val="false"/>
+          <w:color w:val="000000"/>
+          <w:sz w:val="24"/>
+          <w:szCs w:val="24"/>
+          <w:u w:val="none"/>
+        </w:rPr>
+        <w:t xml:space="preserve">W celu stworzenia projektu w środowisku Eclipse wybieramy: </w:t>
+      </w:r>
+      <w:r>
+        <w:rPr>
+          <w:b w:val="false"/>
+          <w:bCs w:val="false"/>
+          <w:i/>
+          <w:iCs/>
+          <w:color w:val="000000"/>
+          <w:sz w:val="24"/>
+          <w:szCs w:val="24"/>
+          <w:u w:val="none"/>
+        </w:rPr>
+        <w:t>File→New→C Project</w:t>
+      </w:r>
+      <w:r>
+        <w:rPr>
+          <w:b w:val="false"/>
+          <w:bCs w:val="false"/>
+          <w:i w:val="false"/>
+          <w:iCs w:val="false"/>
+          <w:color w:val="000000"/>
+          <w:sz w:val="24"/>
+          <w:szCs w:val="24"/>
+          <w:u w:val="none"/>
+        </w:rPr>
+        <w:t xml:space="preserve"> i następnie uzupełnić dane zgodnie z poniższym rysunkiem. Po uzupełniniu klikamy </w:t>
+      </w:r>
+      <w:r>
+        <w:rPr>
+          <w:b w:val="false"/>
+          <w:bCs w:val="false"/>
+          <w:i/>
+          <w:iCs/>
+          <w:color w:val="000000"/>
+          <w:sz w:val="24"/>
+          <w:szCs w:val="24"/>
+          <w:u w:val="none"/>
+        </w:rPr>
+        <w:t>Finish</w:t>
+      </w:r>
+      <w:r>
+        <w:rPr>
+          <w:b w:val="false"/>
+          <w:bCs w:val="false"/>
+          <w:i w:val="false"/>
+          <w:iCs w:val="false"/>
+          <w:color w:val="000000"/>
+          <w:sz w:val="24"/>
+          <w:szCs w:val="24"/>
+          <w:u w:val="none"/>
+        </w:rPr>
+        <w:t>.</w:t>
+      </w:r>
+    </w:p>
+    <w:p>
+      <w:pPr>
+        <w:pStyle w:val="Normal"/>
+        <w:jc w:val="both"/>
+        <w:rPr>
+          <w:rFonts w:ascii="Liberation Serif" w:hAnsi="Liberation Serif"/>
+          <w:i w:val="false"/>
+          <w:i w:val="false"/>
+          <w:iCs w:val="false"/>
+          <w:color w:val="000000"/>
+          <w:sz w:val="24"/>
+          <w:szCs w:val="24"/>
+          <w:u w:val="none"/>
+        </w:rPr>
+      </w:pPr>
+      <w:r>
+        <w:rPr>
+          <w:b w:val="false"/>
+          <w:bCs w:val="false"/>
+        </w:rPr>
+      </w:r>
+    </w:p>
+    <w:p>
+      <w:pPr>
+        <w:pStyle w:val="Normal"/>
+        <w:jc w:val="both"/>
+        <w:rPr>
+          <w:b w:val="false"/>
+          <w:b w:val="false"/>
+          <w:bCs w:val="false"/>
+        </w:rPr>
+      </w:pPr>
+      <w:r>
+        <w:rPr>
+          <w:b w:val="false"/>
+          <w:bCs w:val="false"/>
+        </w:rPr>
+        <w:drawing>
+          <wp:anchor behindDoc="0" distT="0" distB="0" distL="0" distR="0" simplePos="0" locked="0" layoutInCell="1" allowOverlap="1" relativeHeight="2">
+            <wp:simplePos x="0" y="0"/>
+            <wp:positionH relativeFrom="column">
+              <wp:align>center</wp:align>
+            </wp:positionH>
+            <wp:positionV relativeFrom="paragraph">
+              <wp:posOffset>635</wp:posOffset>
+            </wp:positionV>
+            <wp:extent cx="3693160" cy="4119245"/>
+            <wp:effectExtent l="0" t="0" r="0" b="0"/>
+            <wp:wrapTopAndBottom/>
+            <wp:docPr id="1" name="Image1" descr=""/>
+            <wp:cNvGraphicFramePr>
+              <a:graphicFrameLocks xmlns:a="http://schemas.openxmlformats.org/drawingml/2006/main" noChangeAspect="1"/>
+            </wp:cNvGraphicFramePr>
+            <a:graphic xmlns:a="http://schemas.openxmlformats.org/drawingml/2006/main">
+              <a:graphicData uri="http://schemas.openxmlformats.org/drawingml/2006/picture">
+                <pic:pic xmlns:pic="http://schemas.openxmlformats.org/drawingml/2006/picture">
+                  <pic:nvPicPr>
+                    <pic:cNvPr id="1" name="Image1" descr=""/>
+                    <pic:cNvPicPr>
+                      <a:picLocks noChangeAspect="1" noChangeArrowheads="1"/>
+                    </pic:cNvPicPr>
+                  </pic:nvPicPr>
+                  <pic:blipFill>
+                    <a:blip r:embed="rId8"/>
+                    <a:stretch>
+                      <a:fillRect/>
+                    </a:stretch>
+                  </pic:blipFill>
+                  <pic:spPr bwMode="auto">
+                    <a:xfrm>
+                      <a:off x="0" y="0"/>
+                      <a:ext cx="3693160" cy="4119245"/>
+                    </a:xfrm>
+                    <a:prstGeom prst="rect">
+                      <a:avLst/>
+                    </a:prstGeom>
+                  </pic:spPr>
+                </pic:pic>
+              </a:graphicData>
+            </a:graphic>
+          </wp:anchor>
+        </w:drawing>
+      </w:r>
+    </w:p>
+    <w:p>
+      <w:pPr>
+        <w:pStyle w:val="Normal"/>
+        <w:jc w:val="both"/>
+        <w:rPr>
+          <w:b w:val="false"/>
+          <w:b w:val="false"/>
+          <w:bCs w:val="false"/>
+        </w:rPr>
+      </w:pPr>
+      <w:r>
+        <w:rPr>
+          <w:b w:val="false"/>
+          <w:bCs w:val="false"/>
+        </w:rPr>
+        <w:t xml:space="preserve">Następnie należy skompilować projekt. Robimy to za pomocą ikony “młotka” w pasku górnym lub skrótem </w:t>
+      </w:r>
+      <w:r>
+        <w:rPr>
+          <w:b w:val="false"/>
+          <w:bCs w:val="false"/>
+          <w:i/>
+          <w:iCs/>
+        </w:rPr>
+        <w:t>CTRL+B</w:t>
+      </w:r>
+      <w:r>
+        <w:rPr>
+          <w:b w:val="false"/>
+          <w:bCs w:val="false"/>
+          <w:i w:val="false"/>
+          <w:iCs w:val="false"/>
+        </w:rPr>
+        <w:t>. Po zbudowaniu w konsoli powinien pojawić się komunikat oznaczający poprawną kompilację projektu:</w:t>
+      </w:r>
+    </w:p>
+    <w:p>
+      <w:pPr>
+        <w:pStyle w:val="Normal"/>
+        <w:jc w:val="both"/>
+        <w:rPr>
+          <w:b w:val="false"/>
+          <w:b w:val="false"/>
+          <w:bCs w:val="false"/>
+        </w:rPr>
+      </w:pPr>
+      <w:r>
+        <w:rPr>
+          <w:b w:val="false"/>
+          <w:bCs w:val="false"/>
+        </w:rPr>
+      </w:r>
+    </w:p>
+    <w:p>
+      <w:pPr>
+        <w:pStyle w:val="Normal"/>
+        <w:jc w:val="both"/>
+        <w:rPr>
+          <w:b w:val="false"/>
+          <w:b w:val="false"/>
+          <w:bCs w:val="false"/>
+          <w:i/>
+          <w:i/>
+          <w:iCs/>
+        </w:rPr>
+      </w:pPr>
+      <w:r>
+        <w:rPr>
+          <w:rFonts w:ascii="Monospace" w:hAnsi="Monospace"/>
+          <w:b w:val="false"/>
+          <w:bCs w:val="false"/>
+          <w:i/>
+          <w:iCs/>
+          <w:color w:val="000000"/>
+          <w:sz w:val="20"/>
+        </w:rPr>
+        <w:t>Building target: Hello world</w:t>
+      </w:r>
+    </w:p>
+    <w:p>
+      <w:pPr>
+        <w:pStyle w:val="Normal"/>
+        <w:ind w:hanging="0"/>
         <w:jc w:val="left"/>
-        <w:rPr/>
-      </w:pPr>
-      <w:r>
-        <w:rPr>
-          <w:b w:val="false"/>
-          <w:bCs w:val="false"/>
-          <w:i w:val="false"/>
-          <w:iCs w:val="false"/>
-          <w:color w:val="00000A"/>
-          <w:sz w:val="24"/>
-          <w:szCs w:val="24"/>
-          <w:u w:val="none"/>
-        </w:rPr>
-        <w:t>Eclipse → środowisko programistyczne</w:t>
-      </w:r>
-    </w:p>
-    <w:p>
-      <w:pPr>
-        <w:pStyle w:val="Normal"/>
+        <w:rPr>
+          <w:i/>
+          <w:i/>
+          <w:iCs/>
+        </w:rPr>
+      </w:pPr>
+      <w:r>
+        <w:rPr>
+          <w:rFonts w:ascii="Monospace" w:hAnsi="Monospace"/>
+          <w:i/>
+          <w:iCs/>
+          <w:color w:val="000000"/>
+          <w:sz w:val="20"/>
+        </w:rPr>
+        <w:t>Invoking: GCC C Linker</w:t>
+      </w:r>
+    </w:p>
+    <w:p>
+      <w:pPr>
+        <w:pStyle w:val="Normal"/>
+        <w:ind w:hanging="0"/>
         <w:jc w:val="left"/>
         <w:rPr>
-          <w:b w:val="false"/>
-          <w:b w:val="false"/>
-          <w:bCs w:val="false"/>
-          <w:i w:val="false"/>
-          <w:i w:val="false"/>
-          <w:iCs w:val="false"/>
-          <w:color w:val="00000A"/>
-          <w:sz w:val="24"/>
-          <w:szCs w:val="24"/>
-          <w:u w:val="none"/>
-        </w:rPr>
-      </w:pPr>
-      <w:r>
-        <w:rPr>
-          <w:b w:val="false"/>
-          <w:bCs w:val="false"/>
-          <w:i w:val="false"/>
-          <w:iCs w:val="false"/>
-          <w:color w:val="00000A"/>
-          <w:sz w:val="24"/>
-          <w:szCs w:val="24"/>
-          <w:u w:val="none"/>
-        </w:rPr>
-      </w:r>
-    </w:p>
-    <w:p>
-      <w:pPr>
-        <w:pStyle w:val="Normal"/>
+          <w:i/>
+          <w:i/>
+          <w:iCs/>
+        </w:rPr>
+      </w:pPr>
+      <w:r>
+        <w:rPr>
+          <w:rFonts w:ascii="Monospace" w:hAnsi="Monospace"/>
+          <w:i/>
+          <w:iCs/>
+          <w:color w:val="000000"/>
+          <w:sz w:val="20"/>
+        </w:rPr>
+        <w:t xml:space="preserve">gcc  -o "Hello world"  ./src/Hello\ world.o   </w:t>
+      </w:r>
+    </w:p>
+    <w:p>
+      <w:pPr>
+        <w:pStyle w:val="Normal"/>
+        <w:ind w:hanging="0"/>
         <w:jc w:val="left"/>
-        <w:rPr/>
-      </w:pPr>
-      <w:r>
-        <w:rPr>
-          <w:b/>
-          <w:bCs/>
-          <w:i w:val="false"/>
-          <w:iCs w:val="false"/>
-          <w:color w:val="00000A"/>
-          <w:sz w:val="24"/>
-          <w:szCs w:val="24"/>
-          <w:u w:val="none"/>
-        </w:rPr>
-        <w:t>4.1 Eclipse</w:t>
-      </w:r>
-    </w:p>
-    <w:p>
-      <w:pPr>
-        <w:pStyle w:val="Normal"/>
+        <w:rPr>
+          <w:i/>
+          <w:i/>
+          <w:iCs/>
+        </w:rPr>
+      </w:pPr>
+      <w:r>
+        <w:rPr>
+          <w:rFonts w:ascii="Monospace" w:hAnsi="Monospace"/>
+          <w:i/>
+          <w:iCs/>
+          <w:color w:val="000000"/>
+          <w:sz w:val="20"/>
+        </w:rPr>
+        <w:t>Finished building target: Hello world</w:t>
+      </w:r>
+    </w:p>
+    <w:p>
+      <w:pPr>
+        <w:pStyle w:val="Normal"/>
+        <w:ind w:hanging="0"/>
         <w:jc w:val="left"/>
         <w:rPr>
-          <w:b/>
-          <w:b/>
-          <w:bCs/>
-          <w:i w:val="false"/>
-          <w:i w:val="false"/>
-          <w:iCs w:val="false"/>
-          <w:color w:val="00000A"/>
-          <w:sz w:val="24"/>
-          <w:szCs w:val="24"/>
-          <w:u w:val="none"/>
-        </w:rPr>
-      </w:pPr>
-      <w:r>
-        <w:rPr>
-          <w:b/>
-          <w:bCs/>
-          <w:i w:val="false"/>
-          <w:iCs w:val="false"/>
-          <w:color w:val="00000A"/>
-          <w:sz w:val="24"/>
-          <w:szCs w:val="24"/>
-          <w:u w:val="none"/>
-        </w:rPr>
-      </w:r>
-    </w:p>
-    <w:p>
-      <w:pPr>
-        <w:pStyle w:val="Normal"/>
+          <w:i/>
+          <w:i/>
+          <w:iCs/>
+        </w:rPr>
+      </w:pPr>
+      <w:r>
+        <w:rPr>
+          <w:rFonts w:ascii="Monospace" w:hAnsi="Monospace"/>
+          <w:i/>
+          <w:iCs/>
+          <w:color w:val="000000"/>
+          <w:sz w:val="20"/>
+        </w:rPr>
+        <w:t xml:space="preserve"> </w:t>
+      </w:r>
+    </w:p>
+    <w:p>
+      <w:pPr>
+        <w:pStyle w:val="Normal"/>
+        <w:ind w:hanging="0"/>
         <w:jc w:val="left"/>
         <w:rPr>
-          <w:rFonts w:ascii="Liberation Serif" w:hAnsi="Liberation Serif"/>
-          <w:b w:val="false"/>
-          <w:b w:val="false"/>
-          <w:bCs w:val="false"/>
-          <w:i w:val="false"/>
+          <w:rFonts w:ascii="Monospace" w:hAnsi="Monospace"/>
+          <w:i/>
+          <w:i/>
+          <w:iCs/>
+          <w:sz w:val="20"/>
+        </w:rPr>
+      </w:pPr>
+      <w:r>
+        <w:rPr>
+          <w:rFonts w:ascii="Monospace" w:hAnsi="Monospace"/>
+          <w:i/>
+          <w:iCs/>
+          <w:sz w:val="20"/>
+        </w:rPr>
+      </w:r>
+    </w:p>
+    <w:p>
+      <w:pPr>
+        <w:pStyle w:val="Normal"/>
+        <w:ind w:hanging="0"/>
+        <w:jc w:val="left"/>
+        <w:rPr>
+          <w:i/>
+          <w:i/>
+          <w:iCs/>
+        </w:rPr>
+      </w:pPr>
+      <w:r>
+        <w:rPr>
+          <w:rFonts w:ascii="Monospace" w:hAnsi="Monospace"/>
+          <w:i/>
+          <w:iCs/>
+          <w:color w:val="0000FF"/>
+          <w:sz w:val="20"/>
+        </w:rPr>
+        <w:t>06:42:52 Build Finished (took 573ms)</w:t>
+      </w:r>
+    </w:p>
+    <w:p>
+      <w:pPr>
+        <w:pStyle w:val="Normal"/>
+        <w:jc w:val="both"/>
+        <w:rPr>
+          <w:b w:val="false"/>
+          <w:b w:val="false"/>
+          <w:bCs w:val="false"/>
+        </w:rPr>
+      </w:pPr>
+      <w:r>
+        <w:rPr>
+          <w:b w:val="false"/>
+          <w:bCs w:val="false"/>
+        </w:rPr>
+      </w:r>
+    </w:p>
+    <w:p>
+      <w:pPr>
+        <w:pStyle w:val="Normal"/>
+        <w:jc w:val="both"/>
+        <w:rPr>
+          <w:b w:val="false"/>
+          <w:b w:val="false"/>
+          <w:bCs w:val="false"/>
+        </w:rPr>
+      </w:pPr>
+      <w:r>
+        <w:rPr>
+          <w:b w:val="false"/>
+          <w:bCs w:val="false"/>
+        </w:rPr>
+        <w:t xml:space="preserve">Aby uruchomić wytworzony plik binarny należy wybrać </w:t>
+      </w:r>
+      <w:r>
+        <w:rPr>
+          <w:b w:val="false"/>
+          <w:bCs w:val="false"/>
+          <w:i/>
+          <w:iCs/>
+        </w:rPr>
+        <w:t xml:space="preserve">Run Configuration </w:t>
+      </w:r>
+      <w:r>
+        <w:rPr>
+          <w:b w:val="false"/>
+          <w:bCs w:val="false"/>
+          <w:i w:val="false"/>
+          <w:iCs w:val="false"/>
+        </w:rPr>
+        <w:t xml:space="preserve">rozwijane z menu obok przycisku do uruchamiania. Następnie należy wykonać dwukilk na </w:t>
+      </w:r>
+      <w:r>
+        <w:rPr>
+          <w:b w:val="false"/>
+          <w:bCs w:val="false"/>
+          <w:i/>
+          <w:iCs/>
+        </w:rPr>
+        <w:t>C/C++ Apllication</w:t>
+      </w:r>
+      <w:r>
+        <w:rPr>
+          <w:b w:val="false"/>
+          <w:bCs w:val="false"/>
+          <w:i w:val="false"/>
+          <w:iCs w:val="false"/>
+        </w:rPr>
+        <w:t xml:space="preserve"> i powinna stworzyć się nowa konfiguracja uruchomieniowa dla projektu:</w:t>
+      </w:r>
+    </w:p>
+    <w:p>
+      <w:pPr>
+        <w:pStyle w:val="Normal"/>
+        <w:jc w:val="both"/>
+        <w:rPr>
+          <w:i w:val="false"/>
+          <w:i w:val="false"/>
+          <w:iCs w:val="false"/>
+        </w:rPr>
+      </w:pPr>
+      <w:r>
+        <w:rPr>
+          <w:b w:val="false"/>
+          <w:bCs w:val="false"/>
+        </w:rPr>
+      </w:r>
+    </w:p>
+    <w:p>
+      <w:pPr>
+        <w:pStyle w:val="Normal"/>
+        <w:jc w:val="both"/>
+        <w:rPr>
+          <w:b w:val="false"/>
+          <w:b w:val="false"/>
+          <w:bCs w:val="false"/>
+        </w:rPr>
+      </w:pPr>
+      <w:r>
+        <w:rPr>
+          <w:b w:val="false"/>
+          <w:bCs w:val="false"/>
+        </w:rPr>
+      </w:r>
+    </w:p>
+    <w:p>
+      <w:pPr>
+        <w:pStyle w:val="Normal"/>
+        <w:jc w:val="both"/>
+        <w:rPr>
+          <w:i w:val="false"/>
+          <w:i w:val="false"/>
+          <w:iCs w:val="false"/>
+        </w:rPr>
+      </w:pPr>
+      <w:r>
+        <w:rPr>
+          <w:b w:val="false"/>
+          <w:bCs w:val="false"/>
+        </w:rPr>
+        <w:drawing>
+          <wp:anchor behindDoc="0" distT="0" distB="0" distL="0" distR="0" simplePos="0" locked="0" layoutInCell="1" allowOverlap="1" relativeHeight="3">
+            <wp:simplePos x="0" y="0"/>
+            <wp:positionH relativeFrom="column">
+              <wp:align>center</wp:align>
+            </wp:positionH>
+            <wp:positionV relativeFrom="paragraph">
+              <wp:posOffset>635</wp:posOffset>
+            </wp:positionV>
+            <wp:extent cx="3699510" cy="3279775"/>
+            <wp:effectExtent l="0" t="0" r="0" b="0"/>
+            <wp:wrapTopAndBottom/>
+            <wp:docPr id="2" name="Image2" descr=""/>
+            <wp:cNvGraphicFramePr>
+              <a:graphicFrameLocks xmlns:a="http://schemas.openxmlformats.org/drawingml/2006/main" noChangeAspect="1"/>
+            </wp:cNvGraphicFramePr>
+            <a:graphic xmlns:a="http://schemas.openxmlformats.org/drawingml/2006/main">
+              <a:graphicData uri="http://schemas.openxmlformats.org/drawingml/2006/picture">
+                <pic:pic xmlns:pic="http://schemas.openxmlformats.org/drawingml/2006/picture">
+                  <pic:nvPicPr>
+                    <pic:cNvPr id="2" name="Image2" descr=""/>
+                    <pic:cNvPicPr>
+                      <a:picLocks noChangeAspect="1" noChangeArrowheads="1"/>
+                    </pic:cNvPicPr>
+                  </pic:nvPicPr>
+                  <pic:blipFill>
+                    <a:blip r:embed="rId9"/>
+                    <a:stretch>
+                      <a:fillRect/>
+                    </a:stretch>
+                  </pic:blipFill>
+                  <pic:spPr bwMode="auto">
+                    <a:xfrm>
+                      <a:off x="0" y="0"/>
+                      <a:ext cx="3699510" cy="3279775"/>
+                    </a:xfrm>
+                    <a:prstGeom prst="rect">
+                      <a:avLst/>
+                    </a:prstGeom>
+                  </pic:spPr>
+                </pic:pic>
+              </a:graphicData>
+            </a:graphic>
+          </wp:anchor>
+        </w:drawing>
+      </w:r>
+    </w:p>
+    <w:p>
+      <w:pPr>
+        <w:pStyle w:val="Normal"/>
+        <w:jc w:val="both"/>
+        <w:rPr>
+          <w:i w:val="false"/>
+          <w:i w:val="false"/>
+          <w:iCs w:val="false"/>
+        </w:rPr>
+      </w:pPr>
+      <w:r>
+        <w:rPr>
+          <w:b w:val="false"/>
+          <w:bCs w:val="false"/>
+        </w:rPr>
+      </w:r>
+    </w:p>
+    <w:p>
+      <w:pPr>
+        <w:pStyle w:val="Normal"/>
+        <w:jc w:val="both"/>
+        <w:rPr>
+          <w:b w:val="false"/>
+          <w:b w:val="false"/>
+          <w:bCs w:val="false"/>
+        </w:rPr>
+      </w:pPr>
+      <w:r>
+        <w:rPr>
+          <w:b w:val="false"/>
+          <w:bCs w:val="false"/>
+          <w:i w:val="false"/>
+          <w:iCs w:val="false"/>
+        </w:rPr>
+        <w:t xml:space="preserve">Po kliknięciu </w:t>
+      </w:r>
+      <w:r>
+        <w:rPr>
+          <w:b w:val="false"/>
+          <w:bCs w:val="false"/>
+          <w:i/>
+          <w:iCs/>
+        </w:rPr>
+        <w:t xml:space="preserve">Run </w:t>
+      </w:r>
+      <w:r>
+        <w:rPr>
+          <w:b w:val="false"/>
+          <w:bCs w:val="false"/>
+          <w:i w:val="false"/>
+          <w:iCs w:val="false"/>
+        </w:rPr>
+        <w:t>w konsoli pownien pojawić się komunikat:</w:t>
+      </w:r>
+    </w:p>
+    <w:p>
+      <w:pPr>
+        <w:pStyle w:val="Normal"/>
+        <w:jc w:val="both"/>
+        <w:rPr>
+          <w:i w:val="false"/>
+          <w:i w:val="false"/>
+          <w:iCs w:val="false"/>
+        </w:rPr>
+      </w:pPr>
+      <w:r>
+        <w:rPr>
+          <w:b w:val="false"/>
+          <w:bCs w:val="false"/>
+        </w:rPr>
+      </w:r>
+    </w:p>
+    <w:p>
+      <w:pPr>
+        <w:pStyle w:val="Normal"/>
+        <w:jc w:val="both"/>
+        <w:rPr>
+          <w:b w:val="false"/>
+          <w:b w:val="false"/>
+          <w:bCs w:val="false"/>
+        </w:rPr>
+      </w:pPr>
+      <w:r>
+        <w:rPr>
+          <w:rFonts w:ascii="Monospace" w:hAnsi="Monospace"/>
+          <w:b w:val="false"/>
+          <w:bCs w:val="false"/>
           <w:i w:val="false"/>
           <w:iCs w:val="false"/>
           <w:color w:val="000000"/>
-          <w:sz w:val="24"/>
-          <w:szCs w:val="24"/>
-          <w:u w:val="none"/>
-        </w:rPr>
-      </w:pPr>
-      <w:r>
-        <w:rPr>
-          <w:b w:val="false"/>
-          <w:bCs w:val="false"/>
-          <w:i w:val="false"/>
-          <w:iCs w:val="false"/>
-          <w:color w:val="00000A"/>
-          <w:sz w:val="24"/>
-          <w:szCs w:val="24"/>
-          <w:u w:val="none"/>
-        </w:rPr>
-        <w:t xml:space="preserve">Jako środowisko programistyczne wybrano IDE Eclipse. Zostało ono pobrane do katalogu /home/student/eclipse. Dzięki dowiązaniu symblicznemiu można je uruchomić poleceniem </w:t>
-      </w:r>
-      <w:r>
-        <w:rPr>
-          <w:b w:val="false"/>
-          <w:bCs w:val="false"/>
-          <w:i/>
-          <w:iCs/>
-          <w:color w:val="00000A"/>
-          <w:sz w:val="24"/>
-          <w:szCs w:val="24"/>
-          <w:u w:val="none"/>
-        </w:rPr>
-        <w:t>eclipse</w:t>
-      </w:r>
-      <w:r>
-        <w:rPr>
-          <w:b w:val="false"/>
-          <w:bCs w:val="false"/>
-          <w:i w:val="false"/>
-          <w:iCs w:val="false"/>
-          <w:color w:val="00000A"/>
-          <w:sz w:val="24"/>
-          <w:szCs w:val="24"/>
-          <w:u w:val="none"/>
-        </w:rPr>
-        <w:t>. Dostępna wersja zawiera wszystkie niezbędne narzędzia ułatwiające pracę z kodem napisanym w językach C/C++.</w:t>
-      </w:r>
-    </w:p>
-    <w:p>
-      <w:pPr>
-        <w:pStyle w:val="Normal"/>
-        <w:jc w:val="left"/>
+          <w:sz w:val="20"/>
+        </w:rPr>
+        <w:t>!!!Hello World!!!</w:t>
+      </w:r>
+    </w:p>
+    <w:p>
+      <w:pPr>
+        <w:pStyle w:val="Normal"/>
+        <w:jc w:val="both"/>
         <w:rPr>
           <w:b w:val="false"/>
           <w:b w:val="false"/>
@@ -3298,7 +4089,46 @@
     <w:p>
       <w:pPr>
         <w:pStyle w:val="Normal"/>
-        <w:jc w:val="left"/>
+        <w:jc w:val="both"/>
+        <w:rPr>
+          <w:b w:val="false"/>
+          <w:b w:val="false"/>
+          <w:bCs w:val="false"/>
+          <w:color w:val="000000"/>
+        </w:rPr>
+      </w:pPr>
+      <w:r>
+        <w:rPr>
+          <w:b w:val="false"/>
+          <w:bCs w:val="false"/>
+          <w:color w:val="000000"/>
+        </w:rPr>
+        <w:t>Kolejne uruchomienia można wykonać już przyciskiem uruchamiania w górnym pasku.</w:t>
+      </w:r>
+    </w:p>
+    <w:p>
+      <w:pPr>
+        <w:pStyle w:val="Normal"/>
+        <w:jc w:val="both"/>
+        <w:rPr>
+          <w:b w:val="false"/>
+          <w:b w:val="false"/>
+          <w:bCs w:val="false"/>
+          <w:color w:val="000000"/>
+        </w:rPr>
+      </w:pPr>
+      <w:r>
+        <w:rPr>
+          <w:b w:val="false"/>
+          <w:bCs w:val="false"/>
+          <w:color w:val="000000"/>
+        </w:rPr>
+      </w:r>
+    </w:p>
+    <w:p>
+      <w:pPr>
+        <w:pStyle w:val="Normal"/>
+        <w:jc w:val="both"/>
         <w:rPr>
           <w:rFonts w:ascii="Liberation Serif" w:hAnsi="Liberation Serif"/>
           <w:b/>
@@ -3329,7 +4159,7 @@
     <w:p>
       <w:pPr>
         <w:pStyle w:val="Normal"/>
-        <w:jc w:val="left"/>
+        <w:jc w:val="both"/>
         <w:rPr>
           <w:color w:val="000000"/>
         </w:rPr>
@@ -3343,7 +4173,7 @@
     <w:p>
       <w:pPr>
         <w:pStyle w:val="Normal"/>
-        <w:jc w:val="left"/>
+        <w:jc w:val="both"/>
         <w:rPr/>
       </w:pPr>
       <w:r>
@@ -3367,7 +4197,7 @@
       <w:pgNumType w:fmt="decimal"/>
       <w:formProt w:val="false"/>
       <w:textDirection w:val="lrTb"/>
-      <w:docGrid w:type="default" w:linePitch="312" w:charSpace="4294961151"/>
+      <w:docGrid w:type="default" w:linePitch="312" w:charSpace="0"/>
     </w:sectPr>
   </w:body>
 </w:document>
@@ -3679,10 +4509,7 @@
       <w:lvlText w:val=""/>
       <w:lvlJc w:val="left"/>
       <w:pPr>
-        <w:tabs>
-          <w:tab w:val="num" w:pos="432"/>
-        </w:tabs>
-        <w:ind w:left="432" w:hanging="432"/>
+        <w:ind w:left="0" w:hanging="0"/>
       </w:pPr>
     </w:lvl>
     <w:lvl w:ilvl="1">
@@ -3692,10 +4519,7 @@
       <w:lvlText w:val=""/>
       <w:lvlJc w:val="left"/>
       <w:pPr>
-        <w:tabs>
-          <w:tab w:val="num" w:pos="576"/>
-        </w:tabs>
-        <w:ind w:left="576" w:hanging="576"/>
+        <w:ind w:left="0" w:hanging="0"/>
       </w:pPr>
     </w:lvl>
     <w:lvl w:ilvl="2">
@@ -3705,10 +4529,7 @@
       <w:lvlText w:val=""/>
       <w:lvlJc w:val="left"/>
       <w:pPr>
-        <w:tabs>
-          <w:tab w:val="num" w:pos="720"/>
-        </w:tabs>
-        <w:ind w:left="720" w:hanging="720"/>
+        <w:ind w:left="0" w:hanging="0"/>
       </w:pPr>
     </w:lvl>
     <w:lvl w:ilvl="3">
@@ -3718,10 +4539,7 @@
       <w:lvlText w:val=""/>
       <w:lvlJc w:val="left"/>
       <w:pPr>
-        <w:tabs>
-          <w:tab w:val="num" w:pos="864"/>
-        </w:tabs>
-        <w:ind w:left="864" w:hanging="864"/>
+        <w:ind w:left="0" w:hanging="0"/>
       </w:pPr>
     </w:lvl>
     <w:lvl w:ilvl="4">
@@ -3731,10 +4549,7 @@
       <w:lvlText w:val=""/>
       <w:lvlJc w:val="left"/>
       <w:pPr>
-        <w:tabs>
-          <w:tab w:val="num" w:pos="1008"/>
-        </w:tabs>
-        <w:ind w:left="1008" w:hanging="1008"/>
+        <w:ind w:left="0" w:hanging="0"/>
       </w:pPr>
     </w:lvl>
     <w:lvl w:ilvl="5">
@@ -3744,10 +4559,7 @@
       <w:lvlText w:val=""/>
       <w:lvlJc w:val="left"/>
       <w:pPr>
-        <w:tabs>
-          <w:tab w:val="num" w:pos="1152"/>
-        </w:tabs>
-        <w:ind w:left="1152" w:hanging="1152"/>
+        <w:ind w:left="0" w:hanging="0"/>
       </w:pPr>
     </w:lvl>
     <w:lvl w:ilvl="6">
@@ -3757,10 +4569,7 @@
       <w:lvlText w:val=""/>
       <w:lvlJc w:val="left"/>
       <w:pPr>
-        <w:tabs>
-          <w:tab w:val="num" w:pos="1296"/>
-        </w:tabs>
-        <w:ind w:left="1296" w:hanging="1296"/>
+        <w:ind w:left="0" w:hanging="0"/>
       </w:pPr>
     </w:lvl>
     <w:lvl w:ilvl="7">
@@ -3770,10 +4579,7 @@
       <w:lvlText w:val=""/>
       <w:lvlJc w:val="left"/>
       <w:pPr>
-        <w:tabs>
-          <w:tab w:val="num" w:pos="1440"/>
-        </w:tabs>
-        <w:ind w:left="1440" w:hanging="1440"/>
+        <w:ind w:left="0" w:hanging="0"/>
       </w:pPr>
     </w:lvl>
     <w:lvl w:ilvl="8">
@@ -3783,10 +4589,7 @@
       <w:lvlText w:val=""/>
       <w:lvlJc w:val="left"/>
       <w:pPr>
-        <w:tabs>
-          <w:tab w:val="num" w:pos="1584"/>
-        </w:tabs>
-        <w:ind w:left="1584" w:hanging="1584"/>
+        <w:ind w:left="0" w:hanging="0"/>
       </w:pPr>
     </w:lvl>
   </w:abstractNum>
@@ -3828,6 +4631,7 @@
     <w:rPr>
       <w:rFonts w:ascii="Liberation Serif" w:hAnsi="Liberation Serif" w:eastAsia="Noto Sans CJK SC Regular" w:cs="FreeSans"/>
       <w:color w:val="00000A"/>
+      <w:kern w:val="0"/>
       <w:sz w:val="24"/>
       <w:szCs w:val="24"/>
       <w:lang w:val="en-US" w:eastAsia="zh-CN" w:bidi="hi-IN"/>
@@ -4371,6 +5175,177 @@
     <w:qFormat/>
     <w:rPr>
       <w:rFonts w:cs="OpenSymbol"/>
+    </w:rPr>
+  </w:style>
+  <w:style w:type="character" w:styleId="ListLabel73">
+    <w:name w:val="ListLabel 73"/>
+    <w:qFormat/>
+    <w:rPr>
+      <w:rFonts w:cs="Symbol"/>
+      <w:b w:val="false"/>
+      <w:sz w:val="24"/>
+    </w:rPr>
+  </w:style>
+  <w:style w:type="character" w:styleId="ListLabel74">
+    <w:name w:val="ListLabel 74"/>
+    <w:qFormat/>
+    <w:rPr>
+      <w:rFonts w:cs="Symbol"/>
+    </w:rPr>
+  </w:style>
+  <w:style w:type="character" w:styleId="ListLabel75">
+    <w:name w:val="ListLabel 75"/>
+    <w:qFormat/>
+    <w:rPr>
+      <w:rFonts w:cs="Symbol"/>
+    </w:rPr>
+  </w:style>
+  <w:style w:type="character" w:styleId="ListLabel76">
+    <w:name w:val="ListLabel 76"/>
+    <w:qFormat/>
+    <w:rPr>
+      <w:rFonts w:cs="Symbol"/>
+    </w:rPr>
+  </w:style>
+  <w:style w:type="character" w:styleId="ListLabel77">
+    <w:name w:val="ListLabel 77"/>
+    <w:qFormat/>
+    <w:rPr>
+      <w:rFonts w:cs="Symbol"/>
+    </w:rPr>
+  </w:style>
+  <w:style w:type="character" w:styleId="ListLabel78">
+    <w:name w:val="ListLabel 78"/>
+    <w:qFormat/>
+    <w:rPr>
+      <w:rFonts w:cs="Symbol"/>
+    </w:rPr>
+  </w:style>
+  <w:style w:type="character" w:styleId="ListLabel79">
+    <w:name w:val="ListLabel 79"/>
+    <w:qFormat/>
+    <w:rPr>
+      <w:rFonts w:cs="Symbol"/>
+    </w:rPr>
+  </w:style>
+  <w:style w:type="character" w:styleId="ListLabel80">
+    <w:name w:val="ListLabel 80"/>
+    <w:qFormat/>
+    <w:rPr>
+      <w:rFonts w:cs="Symbol"/>
+    </w:rPr>
+  </w:style>
+  <w:style w:type="character" w:styleId="ListLabel81">
+    <w:name w:val="ListLabel 81"/>
+    <w:qFormat/>
+    <w:rPr>
+      <w:rFonts w:cs="Symbol"/>
+    </w:rPr>
+  </w:style>
+  <w:style w:type="character" w:styleId="ListLabel82">
+    <w:name w:val="ListLabel 82"/>
+    <w:qFormat/>
+    <w:rPr>
+      <w:rFonts w:cs="OpenSymbol"/>
+      <w:b w:val="false"/>
+      <w:sz w:val="24"/>
+    </w:rPr>
+  </w:style>
+  <w:style w:type="character" w:styleId="ListLabel83">
+    <w:name w:val="ListLabel 83"/>
+    <w:qFormat/>
+    <w:rPr>
+      <w:rFonts w:cs="OpenSymbol"/>
+    </w:rPr>
+  </w:style>
+  <w:style w:type="character" w:styleId="ListLabel84">
+    <w:name w:val="ListLabel 84"/>
+    <w:qFormat/>
+    <w:rPr>
+      <w:rFonts w:cs="OpenSymbol"/>
+    </w:rPr>
+  </w:style>
+  <w:style w:type="character" w:styleId="ListLabel85">
+    <w:name w:val="ListLabel 85"/>
+    <w:qFormat/>
+    <w:rPr>
+      <w:rFonts w:cs="OpenSymbol"/>
+    </w:rPr>
+  </w:style>
+  <w:style w:type="character" w:styleId="ListLabel86">
+    <w:name w:val="ListLabel 86"/>
+    <w:qFormat/>
+    <w:rPr>
+      <w:rFonts w:cs="OpenSymbol"/>
+    </w:rPr>
+  </w:style>
+  <w:style w:type="character" w:styleId="ListLabel87">
+    <w:name w:val="ListLabel 87"/>
+    <w:qFormat/>
+    <w:rPr>
+      <w:rFonts w:cs="OpenSymbol"/>
+    </w:rPr>
+  </w:style>
+  <w:style w:type="character" w:styleId="ListLabel88">
+    <w:name w:val="ListLabel 88"/>
+    <w:qFormat/>
+    <w:rPr>
+      <w:rFonts w:cs="OpenSymbol"/>
+    </w:rPr>
+  </w:style>
+  <w:style w:type="character" w:styleId="ListLabel89">
+    <w:name w:val="ListLabel 89"/>
+    <w:qFormat/>
+    <w:rPr>
+      <w:rFonts w:cs="OpenSymbol"/>
+    </w:rPr>
+  </w:style>
+  <w:style w:type="character" w:styleId="ListLabel90">
+    <w:name w:val="ListLabel 90"/>
+    <w:qFormat/>
+    <w:rPr>
+      <w:rFonts w:cs="OpenSymbol"/>
+    </w:rPr>
+  </w:style>
+  <w:style w:type="character" w:styleId="ListLabel91">
+    <w:name w:val="ListLabel 91"/>
+    <w:qFormat/>
+    <w:rPr>
+      <w:b w:val="false"/>
+      <w:bCs w:val="false"/>
+      <w:sz w:val="24"/>
+      <w:szCs w:val="24"/>
+    </w:rPr>
+  </w:style>
+  <w:style w:type="character" w:styleId="ListLabel92">
+    <w:name w:val="ListLabel 92"/>
+    <w:qFormat/>
+    <w:rPr>
+      <w:b w:val="false"/>
+      <w:bCs w:val="false"/>
+      <w:i w:val="false"/>
+      <w:iCs w:val="false"/>
+      <w:sz w:val="24"/>
+      <w:szCs w:val="24"/>
+    </w:rPr>
+  </w:style>
+  <w:style w:type="character" w:styleId="ListLabel93">
+    <w:name w:val="ListLabel 93"/>
+    <w:qFormat/>
+    <w:rPr>
+      <w:b w:val="false"/>
+      <w:bCs w:val="false"/>
+      <w:i/>
+      <w:iCs/>
+      <w:sz w:val="24"/>
+      <w:szCs w:val="24"/>
+    </w:rPr>
+  </w:style>
+  <w:style w:type="character" w:styleId="SourceText">
+    <w:name w:val="Source Text"/>
+    <w:qFormat/>
+    <w:rPr>
+      <w:rFonts w:ascii="Liberation Mono" w:hAnsi="Liberation Mono" w:eastAsia="DejaVu Sans Mono" w:cs="Liberation Mono"/>
     </w:rPr>
   </w:style>
   <w:style w:type="paragraph" w:styleId="Heading">
@@ -4379,7 +5354,7 @@
     <w:next w:val="TextBody"/>
     <w:qFormat/>
     <w:pPr>
-      <w:keepNext/>
+      <w:keepNext w:val="true"/>
       <w:spacing w:before="240" w:after="120"/>
     </w:pPr>
     <w:rPr>

</xml_diff>